<commit_message>
database conectivity using mongoose
</commit_message>
<xml_diff>
--- a/0. NODE JS COURSE IN DOC FORMATE/9. mongodb (No sql) working.docx
+++ b/0. NODE JS COURSE IN DOC FORMATE/9. mongodb (No sql) working.docx
@@ -22,6 +22,126 @@
           <w:szCs w:val="28"/>
         </w:rPr>
         <w:t xml:space="preserve">Mongo Db </w:t>
+      </w:r>
+    </w:p>
+    <w:p>
+      <w:pPr>
+        <w:ind w:left="360"/>
+        <w:rPr>
+          <w:color w:val="FF0000"/>
+          <w:sz w:val="28"/>
+          <w:szCs w:val="28"/>
+        </w:rPr>
+      </w:pPr>
+      <w:r>
+        <w:rPr>
+          <w:color w:val="FF0000"/>
+          <w:sz w:val="28"/>
+          <w:szCs w:val="28"/>
+        </w:rPr>
+        <w:t xml:space="preserve">Mongo db </w:t>
+      </w:r>
+      <w:proofErr w:type="spellStart"/>
+      <w:proofErr w:type="gramStart"/>
+      <w:r>
+        <w:rPr>
+          <w:color w:val="FF0000"/>
+          <w:sz w:val="28"/>
+          <w:szCs w:val="28"/>
+        </w:rPr>
+        <w:t>dox</w:t>
+      </w:r>
+      <w:proofErr w:type="spellEnd"/>
+      <w:r>
+        <w:rPr>
+          <w:color w:val="FF0000"/>
+          <w:sz w:val="28"/>
+          <w:szCs w:val="28"/>
+        </w:rPr>
+        <w:t xml:space="preserve"> :</w:t>
+      </w:r>
+      <w:proofErr w:type="gramEnd"/>
+      <w:r>
+        <w:rPr>
+          <w:color w:val="FF0000"/>
+          <w:sz w:val="28"/>
+          <w:szCs w:val="28"/>
+        </w:rPr>
+        <w:t xml:space="preserve"> </w:t>
+      </w:r>
+      <w:hyperlink r:id="rId5" w:history="1">
+        <w:r>
+          <w:rPr>
+            <w:rStyle w:val="Hyperlink"/>
+            <w:sz w:val="28"/>
+            <w:szCs w:val="28"/>
+          </w:rPr>
+          <w:t>https://docs.mongodb.com/manual/</w:t>
+        </w:r>
+      </w:hyperlink>
+    </w:p>
+    <w:p>
+      <w:pPr>
+        <w:ind w:left="360"/>
+        <w:rPr>
+          <w:color w:val="FF0000"/>
+          <w:sz w:val="28"/>
+          <w:szCs w:val="28"/>
+        </w:rPr>
+      </w:pPr>
+      <w:r>
+        <w:rPr>
+          <w:color w:val="FF0000"/>
+          <w:sz w:val="28"/>
+          <w:szCs w:val="28"/>
+        </w:rPr>
+        <w:t xml:space="preserve">Main Page of </w:t>
+      </w:r>
+      <w:proofErr w:type="spellStart"/>
+      <w:r>
+        <w:rPr>
+          <w:color w:val="FF0000"/>
+          <w:sz w:val="28"/>
+          <w:szCs w:val="28"/>
+        </w:rPr>
+        <w:t>dox</w:t>
+      </w:r>
+      <w:proofErr w:type="spellEnd"/>
+      <w:r>
+        <w:rPr>
+          <w:color w:val="FF0000"/>
+          <w:sz w:val="28"/>
+          <w:szCs w:val="28"/>
+        </w:rPr>
+        <w:t xml:space="preserve">: </w:t>
+      </w:r>
+      <w:hyperlink r:id="rId6" w:history="1">
+        <w:r>
+          <w:rPr>
+            <w:rStyle w:val="Hyperlink"/>
+            <w:sz w:val="28"/>
+            <w:szCs w:val="28"/>
+          </w:rPr>
+          <w:t>https://docs.mongodb.com/manual/release-notes/4.4/#projection</w:t>
+        </w:r>
+      </w:hyperlink>
+    </w:p>
+    <w:p>
+      <w:pPr>
+        <w:ind w:left="360"/>
+        <w:rPr>
+          <w:color w:val="FF0000"/>
+          <w:sz w:val="28"/>
+          <w:szCs w:val="28"/>
+        </w:rPr>
+      </w:pPr>
+      <w:r>
+        <w:rPr>
+          <w:color w:val="FF0000"/>
+          <w:sz w:val="28"/>
+          <w:szCs w:val="28"/>
+        </w:rPr>
+        <w:t xml:space="preserve"> </w:t>
       </w:r>
     </w:p>
     <w:p>
@@ -74,7 +194,7 @@
                     </pic:cNvPicPr>
                   </pic:nvPicPr>
                   <pic:blipFill>
-                    <a:blip r:embed="rId5" cstate="print"/>
+                    <a:blip r:embed="rId7" cstate="print"/>
                     <a:srcRect/>
                     <a:stretch>
                       <a:fillRect/>
@@ -1139,447 +1259,6 @@
           <w:sz w:val="20"/>
           <w:szCs w:val="20"/>
         </w:rPr>
-        <w:t>const</w:t>
-      </w:r>
-      <w:proofErr w:type="gramEnd"/>
-      <w:r>
-        <w:rPr>
-          <w:rFonts w:ascii="Consolas" w:eastAsia="Times New Roman" w:hAnsi="Consolas" w:cs="Times New Roman"/>
-          <w:color w:val="D4D4D4"/>
-          <w:sz w:val="20"/>
-          <w:szCs w:val="20"/>
-        </w:rPr>
-        <w:t> </w:t>
-      </w:r>
-      <w:proofErr w:type="spellStart"/>
-      <w:r>
-        <w:rPr>
-          <w:rFonts w:ascii="Consolas" w:eastAsia="Times New Roman" w:hAnsi="Consolas" w:cs="Times New Roman"/>
-          <w:color w:val="DCDCAA"/>
-          <w:sz w:val="20"/>
-          <w:szCs w:val="20"/>
-        </w:rPr>
-        <w:t>getDb</w:t>
-      </w:r>
-      <w:proofErr w:type="spellEnd"/>
-      <w:r>
-        <w:rPr>
-          <w:rFonts w:ascii="Consolas" w:eastAsia="Times New Roman" w:hAnsi="Consolas" w:cs="Times New Roman"/>
-          <w:color w:val="D4D4D4"/>
-          <w:sz w:val="20"/>
-          <w:szCs w:val="20"/>
-        </w:rPr>
-        <w:t> = () </w:t>
-      </w:r>
-      <w:r>
-        <w:rPr>
-          <w:rFonts w:ascii="Consolas" w:eastAsia="Times New Roman" w:hAnsi="Consolas" w:cs="Times New Roman"/>
-          <w:color w:val="569CD6"/>
-          <w:sz w:val="20"/>
-          <w:szCs w:val="20"/>
-        </w:rPr>
-        <w:t>=&gt;</w:t>
-      </w:r>
-      <w:r>
-        <w:rPr>
-          <w:rFonts w:ascii="Consolas" w:eastAsia="Times New Roman" w:hAnsi="Consolas" w:cs="Times New Roman"/>
-          <w:color w:val="D4D4D4"/>
-          <w:sz w:val="20"/>
-          <w:szCs w:val="20"/>
-        </w:rPr>
-        <w:t> {</w:t>
-      </w:r>
-    </w:p>
-    <w:p>
-      <w:pPr>
-        <w:shd w:val="clear" w:color="auto" w:fill="1E1E1E"/>
-        <w:spacing w:after="0" w:line="163" w:lineRule="atLeast"/>
-        <w:rPr>
-          <w:rFonts w:ascii="Consolas" w:eastAsia="Times New Roman" w:hAnsi="Consolas" w:cs="Times New Roman"/>
-          <w:color w:val="D4D4D4"/>
-          <w:sz w:val="20"/>
-          <w:szCs w:val="20"/>
-        </w:rPr>
-      </w:pPr>
-      <w:r>
-        <w:rPr>
-          <w:rFonts w:ascii="Consolas" w:eastAsia="Times New Roman" w:hAnsi="Consolas" w:cs="Times New Roman"/>
-          <w:color w:val="D4D4D4"/>
-          <w:sz w:val="20"/>
-          <w:szCs w:val="20"/>
-        </w:rPr>
-        <w:t>    </w:t>
-      </w:r>
-      <w:proofErr w:type="gramStart"/>
-      <w:r>
-        <w:rPr>
-          <w:rFonts w:ascii="Consolas" w:eastAsia="Times New Roman" w:hAnsi="Consolas" w:cs="Times New Roman"/>
-          <w:color w:val="C586C0"/>
-          <w:sz w:val="20"/>
-          <w:szCs w:val="20"/>
-        </w:rPr>
-        <w:t>if</w:t>
-      </w:r>
-      <w:r>
-        <w:rPr>
-          <w:rFonts w:ascii="Consolas" w:eastAsia="Times New Roman" w:hAnsi="Consolas" w:cs="Times New Roman"/>
-          <w:color w:val="D4D4D4"/>
-          <w:sz w:val="20"/>
-          <w:szCs w:val="20"/>
-        </w:rPr>
-        <w:t>(</w:t>
-      </w:r>
-      <w:proofErr w:type="gramEnd"/>
-      <w:r>
-        <w:rPr>
-          <w:rFonts w:ascii="Consolas" w:eastAsia="Times New Roman" w:hAnsi="Consolas" w:cs="Times New Roman"/>
-          <w:color w:val="4FC1FF"/>
-          <w:sz w:val="20"/>
-          <w:szCs w:val="20"/>
-        </w:rPr>
-        <w:t>_db</w:t>
-      </w:r>
-      <w:r>
-        <w:rPr>
-          <w:rFonts w:ascii="Consolas" w:eastAsia="Times New Roman" w:hAnsi="Consolas" w:cs="Times New Roman"/>
-          <w:color w:val="D4D4D4"/>
-          <w:sz w:val="20"/>
-          <w:szCs w:val="20"/>
-        </w:rPr>
-        <w:t>) {</w:t>
-      </w:r>
-    </w:p>
-    <w:p>
-      <w:pPr>
-        <w:shd w:val="clear" w:color="auto" w:fill="1E1E1E"/>
-        <w:spacing w:after="0" w:line="163" w:lineRule="atLeast"/>
-        <w:rPr>
-          <w:rFonts w:ascii="Consolas" w:eastAsia="Times New Roman" w:hAnsi="Consolas" w:cs="Times New Roman"/>
-          <w:color w:val="D4D4D4"/>
-          <w:sz w:val="20"/>
-          <w:szCs w:val="20"/>
-        </w:rPr>
-      </w:pPr>
-      <w:r>
-        <w:rPr>
-          <w:rFonts w:ascii="Consolas" w:eastAsia="Times New Roman" w:hAnsi="Consolas" w:cs="Times New Roman"/>
-          <w:color w:val="D4D4D4"/>
-          <w:sz w:val="20"/>
-          <w:szCs w:val="20"/>
-        </w:rPr>
-        <w:t>        </w:t>
-      </w:r>
-      <w:proofErr w:type="gramStart"/>
-      <w:r>
-        <w:rPr>
-          <w:rFonts w:ascii="Consolas" w:eastAsia="Times New Roman" w:hAnsi="Consolas" w:cs="Times New Roman"/>
-          <w:color w:val="C586C0"/>
-          <w:sz w:val="20"/>
-          <w:szCs w:val="20"/>
-        </w:rPr>
-        <w:t>return</w:t>
-      </w:r>
-      <w:proofErr w:type="gramEnd"/>
-      <w:r>
-        <w:rPr>
-          <w:rFonts w:ascii="Consolas" w:eastAsia="Times New Roman" w:hAnsi="Consolas" w:cs="Times New Roman"/>
-          <w:color w:val="D4D4D4"/>
-          <w:sz w:val="20"/>
-          <w:szCs w:val="20"/>
-        </w:rPr>
-        <w:t> </w:t>
-      </w:r>
-      <w:r>
-        <w:rPr>
-          <w:rFonts w:ascii="Consolas" w:eastAsia="Times New Roman" w:hAnsi="Consolas" w:cs="Times New Roman"/>
-          <w:color w:val="4FC1FF"/>
-          <w:sz w:val="20"/>
-          <w:szCs w:val="20"/>
-        </w:rPr>
-        <w:t>_db</w:t>
-      </w:r>
-      <w:r>
-        <w:rPr>
-          <w:rFonts w:ascii="Consolas" w:eastAsia="Times New Roman" w:hAnsi="Consolas" w:cs="Times New Roman"/>
-          <w:color w:val="D4D4D4"/>
-          <w:sz w:val="20"/>
-          <w:szCs w:val="20"/>
-        </w:rPr>
-        <w:t>;</w:t>
-      </w:r>
-    </w:p>
-    <w:p>
-      <w:pPr>
-        <w:shd w:val="clear" w:color="auto" w:fill="1E1E1E"/>
-        <w:spacing w:after="0" w:line="163" w:lineRule="atLeast"/>
-        <w:rPr>
-          <w:rFonts w:ascii="Consolas" w:eastAsia="Times New Roman" w:hAnsi="Consolas" w:cs="Times New Roman"/>
-          <w:color w:val="D4D4D4"/>
-          <w:sz w:val="20"/>
-          <w:szCs w:val="20"/>
-        </w:rPr>
-      </w:pPr>
-      <w:r>
-        <w:rPr>
-          <w:rFonts w:ascii="Consolas" w:eastAsia="Times New Roman" w:hAnsi="Consolas" w:cs="Times New Roman"/>
-          <w:color w:val="D4D4D4"/>
-          <w:sz w:val="20"/>
-          <w:szCs w:val="20"/>
-        </w:rPr>
-        <w:t>    }</w:t>
-      </w:r>
-    </w:p>
-    <w:p>
-      <w:pPr>
-        <w:shd w:val="clear" w:color="auto" w:fill="1E1E1E"/>
-        <w:spacing w:after="0" w:line="163" w:lineRule="atLeast"/>
-        <w:rPr>
-          <w:rFonts w:ascii="Consolas" w:eastAsia="Times New Roman" w:hAnsi="Consolas" w:cs="Times New Roman"/>
-          <w:color w:val="D4D4D4"/>
-          <w:sz w:val="20"/>
-          <w:szCs w:val="20"/>
-        </w:rPr>
-      </w:pPr>
-      <w:r>
-        <w:rPr>
-          <w:rFonts w:ascii="Consolas" w:eastAsia="Times New Roman" w:hAnsi="Consolas" w:cs="Times New Roman"/>
-          <w:color w:val="D4D4D4"/>
-          <w:sz w:val="20"/>
-          <w:szCs w:val="20"/>
-        </w:rPr>
-        <w:t>    </w:t>
-      </w:r>
-      <w:proofErr w:type="gramStart"/>
-      <w:r>
-        <w:rPr>
-          <w:rFonts w:ascii="Consolas" w:eastAsia="Times New Roman" w:hAnsi="Consolas" w:cs="Times New Roman"/>
-          <w:color w:val="C586C0"/>
-          <w:sz w:val="20"/>
-          <w:szCs w:val="20"/>
-        </w:rPr>
-        <w:t>throw</w:t>
-      </w:r>
-      <w:proofErr w:type="gramEnd"/>
-      <w:r>
-        <w:rPr>
-          <w:rFonts w:ascii="Consolas" w:eastAsia="Times New Roman" w:hAnsi="Consolas" w:cs="Times New Roman"/>
-          <w:color w:val="D4D4D4"/>
-          <w:sz w:val="20"/>
-          <w:szCs w:val="20"/>
-        </w:rPr>
-        <w:t> </w:t>
-      </w:r>
-      <w:r>
-        <w:rPr>
-          <w:rFonts w:ascii="Consolas" w:eastAsia="Times New Roman" w:hAnsi="Consolas" w:cs="Times New Roman"/>
-          <w:color w:val="CE9178"/>
-          <w:sz w:val="20"/>
-          <w:szCs w:val="20"/>
-        </w:rPr>
-        <w:t>'No database found'</w:t>
-      </w:r>
-      <w:r>
-        <w:rPr>
-          <w:rFonts w:ascii="Consolas" w:eastAsia="Times New Roman" w:hAnsi="Consolas" w:cs="Times New Roman"/>
-          <w:color w:val="D4D4D4"/>
-          <w:sz w:val="20"/>
-          <w:szCs w:val="20"/>
-        </w:rPr>
-        <w:t>;</w:t>
-      </w:r>
-    </w:p>
-    <w:p>
-      <w:pPr>
-        <w:shd w:val="clear" w:color="auto" w:fill="1E1E1E"/>
-        <w:spacing w:after="0" w:line="163" w:lineRule="atLeast"/>
-        <w:rPr>
-          <w:rFonts w:ascii="Consolas" w:eastAsia="Times New Roman" w:hAnsi="Consolas" w:cs="Times New Roman"/>
-          <w:color w:val="D4D4D4"/>
-          <w:sz w:val="20"/>
-          <w:szCs w:val="20"/>
-        </w:rPr>
-      </w:pPr>
-      <w:r>
-        <w:rPr>
-          <w:rFonts w:ascii="Consolas" w:eastAsia="Times New Roman" w:hAnsi="Consolas" w:cs="Times New Roman"/>
-          <w:color w:val="D4D4D4"/>
-          <w:sz w:val="20"/>
-          <w:szCs w:val="20"/>
-        </w:rPr>
-        <w:t>}</w:t>
-      </w:r>
-    </w:p>
-    <w:p>
-      <w:pPr>
-        <w:shd w:val="clear" w:color="auto" w:fill="1E1E1E"/>
-        <w:spacing w:after="0" w:line="163" w:lineRule="atLeast"/>
-        <w:rPr>
-          <w:rFonts w:ascii="Consolas" w:eastAsia="Times New Roman" w:hAnsi="Consolas" w:cs="Times New Roman"/>
-          <w:color w:val="D4D4D4"/>
-          <w:sz w:val="20"/>
-          <w:szCs w:val="20"/>
-        </w:rPr>
-      </w:pPr>
-    </w:p>
-    <w:p>
-      <w:pPr>
-        <w:shd w:val="clear" w:color="auto" w:fill="1E1E1E"/>
-        <w:spacing w:after="0" w:line="163" w:lineRule="atLeast"/>
-        <w:rPr>
-          <w:rFonts w:ascii="Consolas" w:eastAsia="Times New Roman" w:hAnsi="Consolas" w:cs="Times New Roman"/>
-          <w:color w:val="D4D4D4"/>
-          <w:sz w:val="20"/>
-          <w:szCs w:val="20"/>
-        </w:rPr>
-      </w:pPr>
-      <w:proofErr w:type="spellStart"/>
-      <w:r>
-        <w:rPr>
-          <w:rFonts w:ascii="Consolas" w:eastAsia="Times New Roman" w:hAnsi="Consolas" w:cs="Times New Roman"/>
-          <w:color w:val="4FC1FF"/>
-          <w:sz w:val="20"/>
-          <w:szCs w:val="20"/>
-        </w:rPr>
-        <w:t>exports</w:t>
-      </w:r>
-      <w:r>
-        <w:rPr>
-          <w:rFonts w:ascii="Consolas" w:eastAsia="Times New Roman" w:hAnsi="Consolas" w:cs="Times New Roman"/>
-          <w:color w:val="D4D4D4"/>
-          <w:sz w:val="20"/>
-          <w:szCs w:val="20"/>
-        </w:rPr>
-        <w:t>.</w:t>
-      </w:r>
-      <w:r>
-        <w:rPr>
-          <w:rFonts w:ascii="Consolas" w:eastAsia="Times New Roman" w:hAnsi="Consolas" w:cs="Times New Roman"/>
-          <w:color w:val="DCDCAA"/>
-          <w:sz w:val="20"/>
-          <w:szCs w:val="20"/>
-        </w:rPr>
-        <w:t>mongoConnect</w:t>
-      </w:r>
-      <w:proofErr w:type="spellEnd"/>
-      <w:r>
-        <w:rPr>
-          <w:rFonts w:ascii="Consolas" w:eastAsia="Times New Roman" w:hAnsi="Consolas" w:cs="Times New Roman"/>
-          <w:color w:val="D4D4D4"/>
-          <w:sz w:val="20"/>
-          <w:szCs w:val="20"/>
-        </w:rPr>
-        <w:t> = </w:t>
-      </w:r>
-      <w:proofErr w:type="spellStart"/>
-      <w:r>
-        <w:rPr>
-          <w:rFonts w:ascii="Consolas" w:eastAsia="Times New Roman" w:hAnsi="Consolas" w:cs="Times New Roman"/>
-          <w:color w:val="DCDCAA"/>
-          <w:sz w:val="20"/>
-          <w:szCs w:val="20"/>
-        </w:rPr>
-        <w:t>mongoConnect</w:t>
-      </w:r>
-      <w:proofErr w:type="spellEnd"/>
-      <w:r>
-        <w:rPr>
-          <w:rFonts w:ascii="Consolas" w:eastAsia="Times New Roman" w:hAnsi="Consolas" w:cs="Times New Roman"/>
-          <w:color w:val="D4D4D4"/>
-          <w:sz w:val="20"/>
-          <w:szCs w:val="20"/>
-        </w:rPr>
-        <w:t>;</w:t>
-      </w:r>
-    </w:p>
-    <w:p>
-      <w:pPr>
-        <w:shd w:val="clear" w:color="auto" w:fill="1E1E1E"/>
-        <w:spacing w:after="0" w:line="163" w:lineRule="atLeast"/>
-        <w:rPr>
-          <w:rFonts w:ascii="Consolas" w:eastAsia="Times New Roman" w:hAnsi="Consolas" w:cs="Times New Roman"/>
-          <w:color w:val="D4D4D4"/>
-          <w:sz w:val="20"/>
-          <w:szCs w:val="20"/>
-        </w:rPr>
-      </w:pPr>
-      <w:proofErr w:type="spellStart"/>
-      <w:r>
-        <w:rPr>
-          <w:rFonts w:ascii="Consolas" w:eastAsia="Times New Roman" w:hAnsi="Consolas" w:cs="Times New Roman"/>
-          <w:color w:val="4FC1FF"/>
-          <w:sz w:val="20"/>
-          <w:szCs w:val="20"/>
-        </w:rPr>
-        <w:t>exports</w:t>
-      </w:r>
-      <w:r>
-        <w:rPr>
-          <w:rFonts w:ascii="Consolas" w:eastAsia="Times New Roman" w:hAnsi="Consolas" w:cs="Times New Roman"/>
-          <w:color w:val="D4D4D4"/>
-          <w:sz w:val="20"/>
-          <w:szCs w:val="20"/>
-        </w:rPr>
-        <w:t>.</w:t>
-      </w:r>
-      <w:r>
-        <w:rPr>
-          <w:rFonts w:ascii="Consolas" w:eastAsia="Times New Roman" w:hAnsi="Consolas" w:cs="Times New Roman"/>
-          <w:color w:val="DCDCAA"/>
-          <w:sz w:val="20"/>
-          <w:szCs w:val="20"/>
-        </w:rPr>
-        <w:t>getDb</w:t>
-      </w:r>
-      <w:proofErr w:type="spellEnd"/>
-      <w:r>
-        <w:rPr>
-          <w:rFonts w:ascii="Consolas" w:eastAsia="Times New Roman" w:hAnsi="Consolas" w:cs="Times New Roman"/>
-          <w:color w:val="D4D4D4"/>
-          <w:sz w:val="20"/>
-          <w:szCs w:val="20"/>
-        </w:rPr>
-        <w:t> = </w:t>
-      </w:r>
-      <w:proofErr w:type="spellStart"/>
-      <w:r>
-        <w:rPr>
-          <w:rFonts w:ascii="Consolas" w:eastAsia="Times New Roman" w:hAnsi="Consolas" w:cs="Times New Roman"/>
-          <w:color w:val="DCDCAA"/>
-          <w:sz w:val="20"/>
-          <w:szCs w:val="20"/>
-        </w:rPr>
-        <w:t>getDb</w:t>
-      </w:r>
-      <w:proofErr w:type="spellEnd"/>
-      <w:r>
-        <w:rPr>
-          <w:rFonts w:ascii="Consolas" w:eastAsia="Times New Roman" w:hAnsi="Consolas" w:cs="Times New Roman"/>
-          <w:color w:val="D4D4D4"/>
-          <w:sz w:val="20"/>
-          <w:szCs w:val="20"/>
-        </w:rPr>
-        <w:t>;</w:t>
-      </w:r>
-    </w:p>
-    <w:p>
-      <w:pPr>
-        <w:shd w:val="clear" w:color="auto" w:fill="1E1E1E"/>
-        <w:spacing w:after="0" w:line="163" w:lineRule="atLeast"/>
-        <w:rPr>
-          <w:rFonts w:ascii="Consolas" w:eastAsia="Times New Roman" w:hAnsi="Consolas" w:cs="Times New Roman"/>
-          <w:color w:val="D4D4D4"/>
-          <w:sz w:val="24"/>
-          <w:szCs w:val="24"/>
-        </w:rPr>
-      </w:pPr>
-      <w:proofErr w:type="gramStart"/>
-      <w:r>
-        <w:rPr>
-          <w:rFonts w:ascii="Consolas" w:eastAsia="Times New Roman" w:hAnsi="Consolas" w:cs="Times New Roman"/>
-          <w:color w:val="569CD6"/>
-          <w:sz w:val="24"/>
-          <w:szCs w:val="24"/>
-        </w:rPr>
         <w:lastRenderedPageBreak/>
         <w:t>const</w:t>
       </w:r>
@@ -1588,6 +1267,447 @@
         <w:rPr>
           <w:rFonts w:ascii="Consolas" w:eastAsia="Times New Roman" w:hAnsi="Consolas" w:cs="Times New Roman"/>
           <w:color w:val="D4D4D4"/>
+          <w:sz w:val="20"/>
+          <w:szCs w:val="20"/>
+        </w:rPr>
+        <w:t> </w:t>
+      </w:r>
+      <w:proofErr w:type="spellStart"/>
+      <w:r>
+        <w:rPr>
+          <w:rFonts w:ascii="Consolas" w:eastAsia="Times New Roman" w:hAnsi="Consolas" w:cs="Times New Roman"/>
+          <w:color w:val="DCDCAA"/>
+          <w:sz w:val="20"/>
+          <w:szCs w:val="20"/>
+        </w:rPr>
+        <w:t>getDb</w:t>
+      </w:r>
+      <w:proofErr w:type="spellEnd"/>
+      <w:r>
+        <w:rPr>
+          <w:rFonts w:ascii="Consolas" w:eastAsia="Times New Roman" w:hAnsi="Consolas" w:cs="Times New Roman"/>
+          <w:color w:val="D4D4D4"/>
+          <w:sz w:val="20"/>
+          <w:szCs w:val="20"/>
+        </w:rPr>
+        <w:t> = () </w:t>
+      </w:r>
+      <w:r>
+        <w:rPr>
+          <w:rFonts w:ascii="Consolas" w:eastAsia="Times New Roman" w:hAnsi="Consolas" w:cs="Times New Roman"/>
+          <w:color w:val="569CD6"/>
+          <w:sz w:val="20"/>
+          <w:szCs w:val="20"/>
+        </w:rPr>
+        <w:t>=&gt;</w:t>
+      </w:r>
+      <w:r>
+        <w:rPr>
+          <w:rFonts w:ascii="Consolas" w:eastAsia="Times New Roman" w:hAnsi="Consolas" w:cs="Times New Roman"/>
+          <w:color w:val="D4D4D4"/>
+          <w:sz w:val="20"/>
+          <w:szCs w:val="20"/>
+        </w:rPr>
+        <w:t> {</w:t>
+      </w:r>
+    </w:p>
+    <w:p>
+      <w:pPr>
+        <w:shd w:val="clear" w:color="auto" w:fill="1E1E1E"/>
+        <w:spacing w:after="0" w:line="163" w:lineRule="atLeast"/>
+        <w:rPr>
+          <w:rFonts w:ascii="Consolas" w:eastAsia="Times New Roman" w:hAnsi="Consolas" w:cs="Times New Roman"/>
+          <w:color w:val="D4D4D4"/>
+          <w:sz w:val="20"/>
+          <w:szCs w:val="20"/>
+        </w:rPr>
+      </w:pPr>
+      <w:r>
+        <w:rPr>
+          <w:rFonts w:ascii="Consolas" w:eastAsia="Times New Roman" w:hAnsi="Consolas" w:cs="Times New Roman"/>
+          <w:color w:val="D4D4D4"/>
+          <w:sz w:val="20"/>
+          <w:szCs w:val="20"/>
+        </w:rPr>
+        <w:t>    </w:t>
+      </w:r>
+      <w:proofErr w:type="gramStart"/>
+      <w:r>
+        <w:rPr>
+          <w:rFonts w:ascii="Consolas" w:eastAsia="Times New Roman" w:hAnsi="Consolas" w:cs="Times New Roman"/>
+          <w:color w:val="C586C0"/>
+          <w:sz w:val="20"/>
+          <w:szCs w:val="20"/>
+        </w:rPr>
+        <w:t>if</w:t>
+      </w:r>
+      <w:r>
+        <w:rPr>
+          <w:rFonts w:ascii="Consolas" w:eastAsia="Times New Roman" w:hAnsi="Consolas" w:cs="Times New Roman"/>
+          <w:color w:val="D4D4D4"/>
+          <w:sz w:val="20"/>
+          <w:szCs w:val="20"/>
+        </w:rPr>
+        <w:t>(</w:t>
+      </w:r>
+      <w:proofErr w:type="gramEnd"/>
+      <w:r>
+        <w:rPr>
+          <w:rFonts w:ascii="Consolas" w:eastAsia="Times New Roman" w:hAnsi="Consolas" w:cs="Times New Roman"/>
+          <w:color w:val="4FC1FF"/>
+          <w:sz w:val="20"/>
+          <w:szCs w:val="20"/>
+        </w:rPr>
+        <w:t>_db</w:t>
+      </w:r>
+      <w:r>
+        <w:rPr>
+          <w:rFonts w:ascii="Consolas" w:eastAsia="Times New Roman" w:hAnsi="Consolas" w:cs="Times New Roman"/>
+          <w:color w:val="D4D4D4"/>
+          <w:sz w:val="20"/>
+          <w:szCs w:val="20"/>
+        </w:rPr>
+        <w:t>) {</w:t>
+      </w:r>
+    </w:p>
+    <w:p>
+      <w:pPr>
+        <w:shd w:val="clear" w:color="auto" w:fill="1E1E1E"/>
+        <w:spacing w:after="0" w:line="163" w:lineRule="atLeast"/>
+        <w:rPr>
+          <w:rFonts w:ascii="Consolas" w:eastAsia="Times New Roman" w:hAnsi="Consolas" w:cs="Times New Roman"/>
+          <w:color w:val="D4D4D4"/>
+          <w:sz w:val="20"/>
+          <w:szCs w:val="20"/>
+        </w:rPr>
+      </w:pPr>
+      <w:r>
+        <w:rPr>
+          <w:rFonts w:ascii="Consolas" w:eastAsia="Times New Roman" w:hAnsi="Consolas" w:cs="Times New Roman"/>
+          <w:color w:val="D4D4D4"/>
+          <w:sz w:val="20"/>
+          <w:szCs w:val="20"/>
+        </w:rPr>
+        <w:t>        </w:t>
+      </w:r>
+      <w:proofErr w:type="gramStart"/>
+      <w:r>
+        <w:rPr>
+          <w:rFonts w:ascii="Consolas" w:eastAsia="Times New Roman" w:hAnsi="Consolas" w:cs="Times New Roman"/>
+          <w:color w:val="C586C0"/>
+          <w:sz w:val="20"/>
+          <w:szCs w:val="20"/>
+        </w:rPr>
+        <w:t>return</w:t>
+      </w:r>
+      <w:proofErr w:type="gramEnd"/>
+      <w:r>
+        <w:rPr>
+          <w:rFonts w:ascii="Consolas" w:eastAsia="Times New Roman" w:hAnsi="Consolas" w:cs="Times New Roman"/>
+          <w:color w:val="D4D4D4"/>
+          <w:sz w:val="20"/>
+          <w:szCs w:val="20"/>
+        </w:rPr>
+        <w:t> </w:t>
+      </w:r>
+      <w:r>
+        <w:rPr>
+          <w:rFonts w:ascii="Consolas" w:eastAsia="Times New Roman" w:hAnsi="Consolas" w:cs="Times New Roman"/>
+          <w:color w:val="4FC1FF"/>
+          <w:sz w:val="20"/>
+          <w:szCs w:val="20"/>
+        </w:rPr>
+        <w:t>_db</w:t>
+      </w:r>
+      <w:r>
+        <w:rPr>
+          <w:rFonts w:ascii="Consolas" w:eastAsia="Times New Roman" w:hAnsi="Consolas" w:cs="Times New Roman"/>
+          <w:color w:val="D4D4D4"/>
+          <w:sz w:val="20"/>
+          <w:szCs w:val="20"/>
+        </w:rPr>
+        <w:t>;</w:t>
+      </w:r>
+    </w:p>
+    <w:p>
+      <w:pPr>
+        <w:shd w:val="clear" w:color="auto" w:fill="1E1E1E"/>
+        <w:spacing w:after="0" w:line="163" w:lineRule="atLeast"/>
+        <w:rPr>
+          <w:rFonts w:ascii="Consolas" w:eastAsia="Times New Roman" w:hAnsi="Consolas" w:cs="Times New Roman"/>
+          <w:color w:val="D4D4D4"/>
+          <w:sz w:val="20"/>
+          <w:szCs w:val="20"/>
+        </w:rPr>
+      </w:pPr>
+      <w:r>
+        <w:rPr>
+          <w:rFonts w:ascii="Consolas" w:eastAsia="Times New Roman" w:hAnsi="Consolas" w:cs="Times New Roman"/>
+          <w:color w:val="D4D4D4"/>
+          <w:sz w:val="20"/>
+          <w:szCs w:val="20"/>
+        </w:rPr>
+        <w:t>    }</w:t>
+      </w:r>
+    </w:p>
+    <w:p>
+      <w:pPr>
+        <w:shd w:val="clear" w:color="auto" w:fill="1E1E1E"/>
+        <w:spacing w:after="0" w:line="163" w:lineRule="atLeast"/>
+        <w:rPr>
+          <w:rFonts w:ascii="Consolas" w:eastAsia="Times New Roman" w:hAnsi="Consolas" w:cs="Times New Roman"/>
+          <w:color w:val="D4D4D4"/>
+          <w:sz w:val="20"/>
+          <w:szCs w:val="20"/>
+        </w:rPr>
+      </w:pPr>
+      <w:r>
+        <w:rPr>
+          <w:rFonts w:ascii="Consolas" w:eastAsia="Times New Roman" w:hAnsi="Consolas" w:cs="Times New Roman"/>
+          <w:color w:val="D4D4D4"/>
+          <w:sz w:val="20"/>
+          <w:szCs w:val="20"/>
+        </w:rPr>
+        <w:t>    </w:t>
+      </w:r>
+      <w:proofErr w:type="gramStart"/>
+      <w:r>
+        <w:rPr>
+          <w:rFonts w:ascii="Consolas" w:eastAsia="Times New Roman" w:hAnsi="Consolas" w:cs="Times New Roman"/>
+          <w:color w:val="C586C0"/>
+          <w:sz w:val="20"/>
+          <w:szCs w:val="20"/>
+        </w:rPr>
+        <w:t>throw</w:t>
+      </w:r>
+      <w:proofErr w:type="gramEnd"/>
+      <w:r>
+        <w:rPr>
+          <w:rFonts w:ascii="Consolas" w:eastAsia="Times New Roman" w:hAnsi="Consolas" w:cs="Times New Roman"/>
+          <w:color w:val="D4D4D4"/>
+          <w:sz w:val="20"/>
+          <w:szCs w:val="20"/>
+        </w:rPr>
+        <w:t> </w:t>
+      </w:r>
+      <w:r>
+        <w:rPr>
+          <w:rFonts w:ascii="Consolas" w:eastAsia="Times New Roman" w:hAnsi="Consolas" w:cs="Times New Roman"/>
+          <w:color w:val="CE9178"/>
+          <w:sz w:val="20"/>
+          <w:szCs w:val="20"/>
+        </w:rPr>
+        <w:t>'No database found'</w:t>
+      </w:r>
+      <w:r>
+        <w:rPr>
+          <w:rFonts w:ascii="Consolas" w:eastAsia="Times New Roman" w:hAnsi="Consolas" w:cs="Times New Roman"/>
+          <w:color w:val="D4D4D4"/>
+          <w:sz w:val="20"/>
+          <w:szCs w:val="20"/>
+        </w:rPr>
+        <w:t>;</w:t>
+      </w:r>
+    </w:p>
+    <w:p>
+      <w:pPr>
+        <w:shd w:val="clear" w:color="auto" w:fill="1E1E1E"/>
+        <w:spacing w:after="0" w:line="163" w:lineRule="atLeast"/>
+        <w:rPr>
+          <w:rFonts w:ascii="Consolas" w:eastAsia="Times New Roman" w:hAnsi="Consolas" w:cs="Times New Roman"/>
+          <w:color w:val="D4D4D4"/>
+          <w:sz w:val="20"/>
+          <w:szCs w:val="20"/>
+        </w:rPr>
+      </w:pPr>
+      <w:r>
+        <w:rPr>
+          <w:rFonts w:ascii="Consolas" w:eastAsia="Times New Roman" w:hAnsi="Consolas" w:cs="Times New Roman"/>
+          <w:color w:val="D4D4D4"/>
+          <w:sz w:val="20"/>
+          <w:szCs w:val="20"/>
+        </w:rPr>
+        <w:t>}</w:t>
+      </w:r>
+    </w:p>
+    <w:p>
+      <w:pPr>
+        <w:shd w:val="clear" w:color="auto" w:fill="1E1E1E"/>
+        <w:spacing w:after="0" w:line="163" w:lineRule="atLeast"/>
+        <w:rPr>
+          <w:rFonts w:ascii="Consolas" w:eastAsia="Times New Roman" w:hAnsi="Consolas" w:cs="Times New Roman"/>
+          <w:color w:val="D4D4D4"/>
+          <w:sz w:val="20"/>
+          <w:szCs w:val="20"/>
+        </w:rPr>
+      </w:pPr>
+    </w:p>
+    <w:p>
+      <w:pPr>
+        <w:shd w:val="clear" w:color="auto" w:fill="1E1E1E"/>
+        <w:spacing w:after="0" w:line="163" w:lineRule="atLeast"/>
+        <w:rPr>
+          <w:rFonts w:ascii="Consolas" w:eastAsia="Times New Roman" w:hAnsi="Consolas" w:cs="Times New Roman"/>
+          <w:color w:val="D4D4D4"/>
+          <w:sz w:val="20"/>
+          <w:szCs w:val="20"/>
+        </w:rPr>
+      </w:pPr>
+      <w:proofErr w:type="spellStart"/>
+      <w:r>
+        <w:rPr>
+          <w:rFonts w:ascii="Consolas" w:eastAsia="Times New Roman" w:hAnsi="Consolas" w:cs="Times New Roman"/>
+          <w:color w:val="4FC1FF"/>
+          <w:sz w:val="20"/>
+          <w:szCs w:val="20"/>
+        </w:rPr>
+        <w:t>exports</w:t>
+      </w:r>
+      <w:r>
+        <w:rPr>
+          <w:rFonts w:ascii="Consolas" w:eastAsia="Times New Roman" w:hAnsi="Consolas" w:cs="Times New Roman"/>
+          <w:color w:val="D4D4D4"/>
+          <w:sz w:val="20"/>
+          <w:szCs w:val="20"/>
+        </w:rPr>
+        <w:t>.</w:t>
+      </w:r>
+      <w:r>
+        <w:rPr>
+          <w:rFonts w:ascii="Consolas" w:eastAsia="Times New Roman" w:hAnsi="Consolas" w:cs="Times New Roman"/>
+          <w:color w:val="DCDCAA"/>
+          <w:sz w:val="20"/>
+          <w:szCs w:val="20"/>
+        </w:rPr>
+        <w:t>mongoConnect</w:t>
+      </w:r>
+      <w:proofErr w:type="spellEnd"/>
+      <w:r>
+        <w:rPr>
+          <w:rFonts w:ascii="Consolas" w:eastAsia="Times New Roman" w:hAnsi="Consolas" w:cs="Times New Roman"/>
+          <w:color w:val="D4D4D4"/>
+          <w:sz w:val="20"/>
+          <w:szCs w:val="20"/>
+        </w:rPr>
+        <w:t> = </w:t>
+      </w:r>
+      <w:proofErr w:type="spellStart"/>
+      <w:r>
+        <w:rPr>
+          <w:rFonts w:ascii="Consolas" w:eastAsia="Times New Roman" w:hAnsi="Consolas" w:cs="Times New Roman"/>
+          <w:color w:val="DCDCAA"/>
+          <w:sz w:val="20"/>
+          <w:szCs w:val="20"/>
+        </w:rPr>
+        <w:t>mongoConnect</w:t>
+      </w:r>
+      <w:proofErr w:type="spellEnd"/>
+      <w:r>
+        <w:rPr>
+          <w:rFonts w:ascii="Consolas" w:eastAsia="Times New Roman" w:hAnsi="Consolas" w:cs="Times New Roman"/>
+          <w:color w:val="D4D4D4"/>
+          <w:sz w:val="20"/>
+          <w:szCs w:val="20"/>
+        </w:rPr>
+        <w:t>;</w:t>
+      </w:r>
+    </w:p>
+    <w:p>
+      <w:pPr>
+        <w:shd w:val="clear" w:color="auto" w:fill="1E1E1E"/>
+        <w:spacing w:after="0" w:line="163" w:lineRule="atLeast"/>
+        <w:rPr>
+          <w:rFonts w:ascii="Consolas" w:eastAsia="Times New Roman" w:hAnsi="Consolas" w:cs="Times New Roman"/>
+          <w:color w:val="D4D4D4"/>
+          <w:sz w:val="20"/>
+          <w:szCs w:val="20"/>
+        </w:rPr>
+      </w:pPr>
+      <w:proofErr w:type="spellStart"/>
+      <w:r>
+        <w:rPr>
+          <w:rFonts w:ascii="Consolas" w:eastAsia="Times New Roman" w:hAnsi="Consolas" w:cs="Times New Roman"/>
+          <w:color w:val="4FC1FF"/>
+          <w:sz w:val="20"/>
+          <w:szCs w:val="20"/>
+        </w:rPr>
+        <w:t>exports</w:t>
+      </w:r>
+      <w:r>
+        <w:rPr>
+          <w:rFonts w:ascii="Consolas" w:eastAsia="Times New Roman" w:hAnsi="Consolas" w:cs="Times New Roman"/>
+          <w:color w:val="D4D4D4"/>
+          <w:sz w:val="20"/>
+          <w:szCs w:val="20"/>
+        </w:rPr>
+        <w:t>.</w:t>
+      </w:r>
+      <w:r>
+        <w:rPr>
+          <w:rFonts w:ascii="Consolas" w:eastAsia="Times New Roman" w:hAnsi="Consolas" w:cs="Times New Roman"/>
+          <w:color w:val="DCDCAA"/>
+          <w:sz w:val="20"/>
+          <w:szCs w:val="20"/>
+        </w:rPr>
+        <w:t>getDb</w:t>
+      </w:r>
+      <w:proofErr w:type="spellEnd"/>
+      <w:r>
+        <w:rPr>
+          <w:rFonts w:ascii="Consolas" w:eastAsia="Times New Roman" w:hAnsi="Consolas" w:cs="Times New Roman"/>
+          <w:color w:val="D4D4D4"/>
+          <w:sz w:val="20"/>
+          <w:szCs w:val="20"/>
+        </w:rPr>
+        <w:t> = </w:t>
+      </w:r>
+      <w:proofErr w:type="spellStart"/>
+      <w:r>
+        <w:rPr>
+          <w:rFonts w:ascii="Consolas" w:eastAsia="Times New Roman" w:hAnsi="Consolas" w:cs="Times New Roman"/>
+          <w:color w:val="DCDCAA"/>
+          <w:sz w:val="20"/>
+          <w:szCs w:val="20"/>
+        </w:rPr>
+        <w:t>getDb</w:t>
+      </w:r>
+      <w:proofErr w:type="spellEnd"/>
+      <w:r>
+        <w:rPr>
+          <w:rFonts w:ascii="Consolas" w:eastAsia="Times New Roman" w:hAnsi="Consolas" w:cs="Times New Roman"/>
+          <w:color w:val="D4D4D4"/>
+          <w:sz w:val="20"/>
+          <w:szCs w:val="20"/>
+        </w:rPr>
+        <w:t>;</w:t>
+      </w:r>
+    </w:p>
+    <w:p>
+      <w:pPr>
+        <w:shd w:val="clear" w:color="auto" w:fill="1E1E1E"/>
+        <w:spacing w:after="0" w:line="163" w:lineRule="atLeast"/>
+        <w:rPr>
+          <w:rFonts w:ascii="Consolas" w:eastAsia="Times New Roman" w:hAnsi="Consolas" w:cs="Times New Roman"/>
+          <w:color w:val="D4D4D4"/>
+          <w:sz w:val="24"/>
+          <w:szCs w:val="24"/>
+        </w:rPr>
+      </w:pPr>
+      <w:proofErr w:type="gramStart"/>
+      <w:r>
+        <w:rPr>
+          <w:rFonts w:ascii="Consolas" w:eastAsia="Times New Roman" w:hAnsi="Consolas" w:cs="Times New Roman"/>
+          <w:color w:val="569CD6"/>
+          <w:sz w:val="24"/>
+          <w:szCs w:val="24"/>
+        </w:rPr>
+        <w:t>const</w:t>
+      </w:r>
+      <w:proofErr w:type="gramEnd"/>
+      <w:r>
+        <w:rPr>
+          <w:rFonts w:ascii="Consolas" w:eastAsia="Times New Roman" w:hAnsi="Consolas" w:cs="Times New Roman"/>
+          <w:color w:val="D4D4D4"/>
           <w:sz w:val="24"/>
           <w:szCs w:val="24"/>
         </w:rPr>
@@ -4398,6 +4518,7 @@
           <w:sz w:val="20"/>
           <w:szCs w:val="20"/>
         </w:rPr>
+        <w:lastRenderedPageBreak/>
         <w:t>  </w:t>
       </w:r>
       <w:proofErr w:type="gramStart"/>
@@ -5021,7 +5142,6 @@
           <w:b/>
           <w:noProof/>
         </w:rPr>
-        <w:lastRenderedPageBreak/>
         <w:drawing>
           <wp:inline distT="0" distB="0" distL="0" distR="0">
             <wp:extent cx="4259036" cy="723195"/>
@@ -5040,7 +5160,7 @@
                     </pic:cNvPicPr>
                   </pic:nvPicPr>
                   <pic:blipFill>
-                    <a:blip r:embed="rId6"/>
+                    <a:blip r:embed="rId8"/>
                     <a:srcRect/>
                     <a:stretch>
                       <a:fillRect/>
@@ -6855,28 +6975,7 @@
           <w:sz w:val="24"/>
           <w:szCs w:val="24"/>
         </w:rPr>
-        <w:t>  }</w:t>
-      </w:r>
-    </w:p>
-    <w:p>
-      <w:pPr>
-        <w:shd w:val="clear" w:color="auto" w:fill="1E1E1E"/>
-        <w:spacing w:after="0" w:line="163" w:lineRule="atLeast"/>
-        <w:rPr>
-          <w:rFonts w:ascii="Consolas" w:eastAsia="Times New Roman" w:hAnsi="Consolas" w:cs="Times New Roman"/>
-          <w:color w:val="D4D4D4"/>
-          <w:sz w:val="24"/>
-          <w:szCs w:val="24"/>
-        </w:rPr>
-      </w:pPr>
-      <w:r>
-        <w:rPr>
-          <w:rFonts w:ascii="Consolas" w:eastAsia="Times New Roman" w:hAnsi="Consolas" w:cs="Times New Roman"/>
-          <w:color w:val="D4D4D4"/>
-          <w:sz w:val="24"/>
-          <w:szCs w:val="24"/>
-        </w:rPr>
-        <w:t>}</w:t>
+        <w:t>  }}</w:t>
       </w:r>
     </w:p>
     <w:p>
@@ -6884,6 +6983,7 @@
         <w:rPr>
           <w:color w:val="FF0000"/>
         </w:rPr>
+        <w:lastRenderedPageBreak/>
         <w:t xml:space="preserve">Replace all the product .id with </w:t>
       </w:r>
       <w:proofErr w:type="spellStart"/>
@@ -7199,7 +7299,6 @@
           <w:sz w:val="20"/>
           <w:szCs w:val="20"/>
         </w:rPr>
-        <w:lastRenderedPageBreak/>
         <w:t>    </w:t>
       </w:r>
       <w:r>
@@ -8001,12 +8100,13 @@
     <w:p>
       <w:pPr>
         <w:shd w:val="clear" w:color="auto" w:fill="1E1E1E"/>
-        <w:spacing w:after="0" w:line="163" w:lineRule="atLeast"/>
-        <w:rPr>
-          <w:rFonts w:ascii="Consolas" w:eastAsia="Times New Roman" w:hAnsi="Consolas" w:cs="Times New Roman"/>
-          <w:color w:val="D4D4D4"/>
-          <w:sz w:val="20"/>
-          <w:szCs w:val="20"/>
+        <w:spacing w:line="163" w:lineRule="atLeast"/>
+        <w:rPr>
+          <w:rFonts w:ascii="Consolas" w:eastAsia="Times New Roman" w:hAnsi="Consolas" w:cs="Times New Roman"/>
+          <w:b/>
+          <w:color w:val="D4D4D4"/>
+          <w:sz w:val="24"/>
+          <w:szCs w:val="24"/>
         </w:rPr>
       </w:pPr>
       <w:r>
@@ -8018,61 +8118,247 @@
         </w:rPr>
         <w:t>        </w:t>
       </w:r>
-      <w:proofErr w:type="spellStart"/>
-      <w:r>
-        <w:rPr>
-          <w:rFonts w:ascii="Consolas" w:eastAsia="Times New Roman" w:hAnsi="Consolas" w:cs="Times New Roman"/>
-          <w:color w:val="9CDCFE"/>
-          <w:sz w:val="20"/>
-          <w:szCs w:val="20"/>
+      <w:r>
+        <w:rPr>
+          <w:rFonts w:ascii="Consolas" w:eastAsia="Times New Roman" w:hAnsi="Consolas" w:cs="Times New Roman"/>
+          <w:b/>
+          <w:color w:val="9CDCFE"/>
+          <w:sz w:val="24"/>
+          <w:szCs w:val="24"/>
         </w:rPr>
         <w:t>req</w:t>
       </w:r>
       <w:r>
         <w:rPr>
           <w:rFonts w:ascii="Consolas" w:eastAsia="Times New Roman" w:hAnsi="Consolas" w:cs="Times New Roman"/>
-          <w:color w:val="D4D4D4"/>
-          <w:sz w:val="20"/>
-          <w:szCs w:val="20"/>
+          <w:b/>
+          <w:color w:val="D4D4D4"/>
+          <w:sz w:val="24"/>
+          <w:szCs w:val="24"/>
         </w:rPr>
         <w:t>.</w:t>
       </w:r>
       <w:r>
         <w:rPr>
           <w:rFonts w:ascii="Consolas" w:eastAsia="Times New Roman" w:hAnsi="Consolas" w:cs="Times New Roman"/>
-          <w:color w:val="9CDCFE"/>
-          <w:sz w:val="20"/>
-          <w:szCs w:val="20"/>
+          <w:b/>
+          <w:color w:val="9CDCFE"/>
+          <w:sz w:val="24"/>
+          <w:szCs w:val="24"/>
         </w:rPr>
         <w:t>user</w:t>
       </w:r>
-      <w:proofErr w:type="spellEnd"/>
-      <w:r>
-        <w:rPr>
-          <w:rFonts w:ascii="Consolas" w:eastAsia="Times New Roman" w:hAnsi="Consolas" w:cs="Times New Roman"/>
-          <w:color w:val="D4D4D4"/>
-          <w:sz w:val="20"/>
-          <w:szCs w:val="20"/>
+      <w:r>
+        <w:rPr>
+          <w:rFonts w:ascii="Consolas" w:eastAsia="Times New Roman" w:hAnsi="Consolas" w:cs="Times New Roman"/>
+          <w:b/>
+          <w:color w:val="D4D4D4"/>
+          <w:sz w:val="24"/>
+          <w:szCs w:val="24"/>
         </w:rPr>
         <w:t> = </w:t>
       </w:r>
       <w:r>
         <w:rPr>
           <w:rFonts w:ascii="Consolas" w:eastAsia="Times New Roman" w:hAnsi="Consolas" w:cs="Times New Roman"/>
-          <w:color w:val="9CDCFE"/>
-          <w:sz w:val="20"/>
-          <w:szCs w:val="20"/>
+          <w:b/>
+          <w:color w:val="569CD6"/>
+          <w:sz w:val="24"/>
+          <w:szCs w:val="24"/>
+        </w:rPr>
+        <w:t>new</w:t>
+      </w:r>
+      <w:r>
+        <w:rPr>
+          <w:rFonts w:ascii="Consolas" w:eastAsia="Times New Roman" w:hAnsi="Consolas" w:cs="Times New Roman"/>
+          <w:b/>
+          <w:color w:val="D4D4D4"/>
+          <w:sz w:val="24"/>
+          <w:szCs w:val="24"/>
+        </w:rPr>
+        <w:t> </w:t>
+      </w:r>
+      <w:proofErr w:type="gramStart"/>
+      <w:r>
+        <w:rPr>
+          <w:rFonts w:ascii="Consolas" w:eastAsia="Times New Roman" w:hAnsi="Consolas" w:cs="Times New Roman"/>
+          <w:b/>
+          <w:color w:val="4EC9B0"/>
+          <w:sz w:val="24"/>
+          <w:szCs w:val="24"/>
         </w:rPr>
         <w:t>User</w:t>
       </w:r>
       <w:r>
         <w:rPr>
           <w:rFonts w:ascii="Consolas" w:eastAsia="Times New Roman" w:hAnsi="Consolas" w:cs="Times New Roman"/>
-          <w:color w:val="D4D4D4"/>
-          <w:sz w:val="20"/>
-          <w:szCs w:val="20"/>
-        </w:rPr>
-        <w:t>;</w:t>
+          <w:b/>
+          <w:color w:val="D4D4D4"/>
+          <w:sz w:val="24"/>
+          <w:szCs w:val="24"/>
+        </w:rPr>
+        <w:t>(</w:t>
+      </w:r>
+      <w:proofErr w:type="gramEnd"/>
+      <w:r>
+        <w:rPr>
+          <w:rFonts w:ascii="Consolas" w:eastAsia="Times New Roman" w:hAnsi="Consolas" w:cs="Times New Roman"/>
+          <w:b/>
+          <w:color w:val="9CDCFE"/>
+          <w:sz w:val="24"/>
+          <w:szCs w:val="24"/>
+        </w:rPr>
+        <w:t>user</w:t>
+      </w:r>
+      <w:r>
+        <w:rPr>
+          <w:rFonts w:ascii="Consolas" w:eastAsia="Times New Roman" w:hAnsi="Consolas" w:cs="Times New Roman"/>
+          <w:b/>
+          <w:color w:val="D4D4D4"/>
+          <w:sz w:val="24"/>
+          <w:szCs w:val="24"/>
+        </w:rPr>
+        <w:t>.</w:t>
+      </w:r>
+      <w:r>
+        <w:rPr>
+          <w:rFonts w:ascii="Consolas" w:eastAsia="Times New Roman" w:hAnsi="Consolas" w:cs="Times New Roman"/>
+          <w:b/>
+          <w:color w:val="9CDCFE"/>
+          <w:sz w:val="24"/>
+          <w:szCs w:val="24"/>
+        </w:rPr>
+        <w:t>name</w:t>
+      </w:r>
+      <w:r>
+        <w:rPr>
+          <w:rFonts w:ascii="Consolas" w:eastAsia="Times New Roman" w:hAnsi="Consolas" w:cs="Times New Roman"/>
+          <w:b/>
+          <w:color w:val="D4D4D4"/>
+          <w:sz w:val="24"/>
+          <w:szCs w:val="24"/>
+        </w:rPr>
+        <w:t>, </w:t>
+      </w:r>
+      <w:r>
+        <w:rPr>
+          <w:rFonts w:ascii="Consolas" w:eastAsia="Times New Roman" w:hAnsi="Consolas" w:cs="Times New Roman"/>
+          <w:b/>
+          <w:color w:val="9CDCFE"/>
+          <w:sz w:val="24"/>
+          <w:szCs w:val="24"/>
+        </w:rPr>
+        <w:t>user</w:t>
+      </w:r>
+      <w:r>
+        <w:rPr>
+          <w:rFonts w:ascii="Consolas" w:eastAsia="Times New Roman" w:hAnsi="Consolas" w:cs="Times New Roman"/>
+          <w:b/>
+          <w:color w:val="D4D4D4"/>
+          <w:sz w:val="24"/>
+          <w:szCs w:val="24"/>
+        </w:rPr>
+        <w:t>.</w:t>
+      </w:r>
+      <w:r>
+        <w:rPr>
+          <w:rFonts w:ascii="Consolas" w:eastAsia="Times New Roman" w:hAnsi="Consolas" w:cs="Times New Roman"/>
+          <w:b/>
+          <w:color w:val="9CDCFE"/>
+          <w:sz w:val="24"/>
+          <w:szCs w:val="24"/>
+        </w:rPr>
+        <w:t>email</w:t>
+      </w:r>
+      <w:r>
+        <w:rPr>
+          <w:rFonts w:ascii="Consolas" w:eastAsia="Times New Roman" w:hAnsi="Consolas" w:cs="Times New Roman"/>
+          <w:b/>
+          <w:color w:val="D4D4D4"/>
+          <w:sz w:val="24"/>
+          <w:szCs w:val="24"/>
+        </w:rPr>
+        <w:t>, </w:t>
+      </w:r>
+      <w:r>
+        <w:rPr>
+          <w:rFonts w:ascii="Consolas" w:eastAsia="Times New Roman" w:hAnsi="Consolas" w:cs="Times New Roman"/>
+          <w:b/>
+          <w:color w:val="9CDCFE"/>
+          <w:sz w:val="24"/>
+          <w:szCs w:val="24"/>
+        </w:rPr>
+        <w:t>user</w:t>
+      </w:r>
+      <w:r>
+        <w:rPr>
+          <w:rFonts w:ascii="Consolas" w:eastAsia="Times New Roman" w:hAnsi="Consolas" w:cs="Times New Roman"/>
+          <w:b/>
+          <w:color w:val="D4D4D4"/>
+          <w:sz w:val="24"/>
+          <w:szCs w:val="24"/>
+        </w:rPr>
+        <w:t>.</w:t>
+      </w:r>
+      <w:r>
+        <w:rPr>
+          <w:rFonts w:ascii="Consolas" w:eastAsia="Times New Roman" w:hAnsi="Consolas" w:cs="Times New Roman"/>
+          <w:b/>
+          <w:color w:val="9CDCFE"/>
+          <w:sz w:val="24"/>
+          <w:szCs w:val="24"/>
+        </w:rPr>
+        <w:t>cart</w:t>
+      </w:r>
+      <w:r>
+        <w:rPr>
+          <w:rFonts w:ascii="Consolas" w:eastAsia="Times New Roman" w:hAnsi="Consolas" w:cs="Times New Roman"/>
+          <w:b/>
+          <w:color w:val="D4D4D4"/>
+          <w:sz w:val="24"/>
+          <w:szCs w:val="24"/>
+        </w:rPr>
+        <w:t>, </w:t>
+      </w:r>
+      <w:r>
+        <w:rPr>
+          <w:rFonts w:ascii="Consolas" w:eastAsia="Times New Roman" w:hAnsi="Consolas" w:cs="Times New Roman"/>
+          <w:b/>
+          <w:color w:val="9CDCFE"/>
+          <w:sz w:val="24"/>
+          <w:szCs w:val="24"/>
+        </w:rPr>
+        <w:t>user</w:t>
+      </w:r>
+      <w:r>
+        <w:rPr>
+          <w:rFonts w:ascii="Consolas" w:eastAsia="Times New Roman" w:hAnsi="Consolas" w:cs="Times New Roman"/>
+          <w:b/>
+          <w:color w:val="D4D4D4"/>
+          <w:sz w:val="24"/>
+          <w:szCs w:val="24"/>
+        </w:rPr>
+        <w:t>.</w:t>
+      </w:r>
+      <w:r>
+        <w:rPr>
+          <w:rFonts w:ascii="Consolas" w:eastAsia="Times New Roman" w:hAnsi="Consolas" w:cs="Times New Roman"/>
+          <w:b/>
+          <w:color w:val="9CDCFE"/>
+          <w:sz w:val="24"/>
+          <w:szCs w:val="24"/>
+        </w:rPr>
+        <w:t>_id</w:t>
+      </w:r>
+      <w:r>
+        <w:rPr>
+          <w:rFonts w:ascii="Consolas" w:eastAsia="Times New Roman" w:hAnsi="Consolas" w:cs="Times New Roman"/>
+          <w:b/>
+          <w:color w:val="D4D4D4"/>
+          <w:sz w:val="24"/>
+          <w:szCs w:val="24"/>
+        </w:rPr>
+        <w:t>)</w:t>
       </w:r>
     </w:p>
     <w:p>
@@ -8973,7 +9259,2047 @@
       </w:r>
     </w:p>
     <w:p/>
-    <w:p/>
+    <w:p>
+      <w:r>
+        <w:t>Do now we work on cart and cart items</w:t>
+      </w:r>
+    </w:p>
+    <w:p>
+      <w:r>
+        <w:t xml:space="preserve">As we know there is no schema in </w:t>
+      </w:r>
+      <w:proofErr w:type="spellStart"/>
+      <w:proofErr w:type="gramStart"/>
+      <w:r>
+        <w:t>mongoDb</w:t>
+      </w:r>
+      <w:proofErr w:type="spellEnd"/>
+      <w:r>
+        <w:t>(</w:t>
+      </w:r>
+      <w:proofErr w:type="gramEnd"/>
+      <w:r>
+        <w:t xml:space="preserve">no </w:t>
+      </w:r>
+      <w:proofErr w:type="spellStart"/>
+      <w:r>
+        <w:t>sql</w:t>
+      </w:r>
+      <w:proofErr w:type="spellEnd"/>
+      <w:r>
+        <w:t xml:space="preserve">) so we </w:t>
+      </w:r>
+      <w:proofErr w:type="spellStart"/>
+      <w:r>
+        <w:t>justremove</w:t>
+      </w:r>
+      <w:proofErr w:type="spellEnd"/>
+      <w:r>
+        <w:t xml:space="preserve"> our cart.js and carditem.js files from the module because we </w:t>
+      </w:r>
+      <w:proofErr w:type="spellStart"/>
+      <w:r>
+        <w:t>donot</w:t>
+      </w:r>
+      <w:proofErr w:type="spellEnd"/>
+      <w:r>
+        <w:t xml:space="preserve"> create a cart and cart item database separately instead we embed or pass the </w:t>
+      </w:r>
+      <w:r>
+        <w:t>cart and its item in the user database because the user is the one who use cart and its item so what we can do is give the specific id for the cart to user in which it contains all the products id that needed.</w:t>
+      </w:r>
+    </w:p>
+    <w:p>
+      <w:pPr>
+        <w:shd w:val="clear" w:color="auto" w:fill="1E1E1E"/>
+        <w:spacing w:after="0" w:line="163" w:lineRule="atLeast"/>
+        <w:rPr>
+          <w:rFonts w:ascii="Consolas" w:eastAsia="Times New Roman" w:hAnsi="Consolas" w:cs="Times New Roman"/>
+          <w:color w:val="D4D4D4"/>
+          <w:sz w:val="24"/>
+          <w:szCs w:val="24"/>
+        </w:rPr>
+      </w:pPr>
+      <w:proofErr w:type="spellStart"/>
+      <w:proofErr w:type="gramStart"/>
+      <w:r>
+        <w:rPr>
+          <w:rFonts w:ascii="Consolas" w:eastAsia="Times New Roman" w:hAnsi="Consolas" w:cs="Times New Roman"/>
+          <w:color w:val="DCDCAA"/>
+          <w:sz w:val="24"/>
+          <w:szCs w:val="24"/>
+        </w:rPr>
+        <w:lastRenderedPageBreak/>
+        <w:t>addToCart</w:t>
+      </w:r>
+      <w:proofErr w:type="spellEnd"/>
+      <w:r>
+        <w:rPr>
+          <w:rFonts w:ascii="Consolas" w:eastAsia="Times New Roman" w:hAnsi="Consolas" w:cs="Times New Roman"/>
+          <w:color w:val="D4D4D4"/>
+          <w:sz w:val="24"/>
+          <w:szCs w:val="24"/>
+        </w:rPr>
+        <w:t>(</w:t>
+      </w:r>
+      <w:proofErr w:type="gramEnd"/>
+      <w:r>
+        <w:rPr>
+          <w:rFonts w:ascii="Consolas" w:eastAsia="Times New Roman" w:hAnsi="Consolas" w:cs="Times New Roman"/>
+          <w:color w:val="9CDCFE"/>
+          <w:sz w:val="24"/>
+          <w:szCs w:val="24"/>
+        </w:rPr>
+        <w:t>product</w:t>
+      </w:r>
+      <w:r>
+        <w:rPr>
+          <w:rFonts w:ascii="Consolas" w:eastAsia="Times New Roman" w:hAnsi="Consolas" w:cs="Times New Roman"/>
+          <w:color w:val="D4D4D4"/>
+          <w:sz w:val="24"/>
+          <w:szCs w:val="24"/>
+        </w:rPr>
+        <w:t>) {</w:t>
+      </w:r>
+    </w:p>
+    <w:p>
+      <w:pPr>
+        <w:shd w:val="clear" w:color="auto" w:fill="1E1E1E"/>
+        <w:spacing w:after="0" w:line="163" w:lineRule="atLeast"/>
+        <w:rPr>
+          <w:rFonts w:ascii="Consolas" w:eastAsia="Times New Roman" w:hAnsi="Consolas" w:cs="Times New Roman"/>
+          <w:color w:val="D4D4D4"/>
+          <w:sz w:val="24"/>
+          <w:szCs w:val="24"/>
+        </w:rPr>
+      </w:pPr>
+      <w:r>
+        <w:rPr>
+          <w:rFonts w:ascii="Consolas" w:eastAsia="Times New Roman" w:hAnsi="Consolas" w:cs="Times New Roman"/>
+          <w:color w:val="D4D4D4"/>
+          <w:sz w:val="24"/>
+          <w:szCs w:val="24"/>
+        </w:rPr>
+        <w:t>    </w:t>
+      </w:r>
+      <w:proofErr w:type="gramStart"/>
+      <w:r>
+        <w:rPr>
+          <w:rFonts w:ascii="Consolas" w:eastAsia="Times New Roman" w:hAnsi="Consolas" w:cs="Times New Roman"/>
+          <w:color w:val="569CD6"/>
+          <w:sz w:val="24"/>
+          <w:szCs w:val="24"/>
+        </w:rPr>
+        <w:t>const</w:t>
+      </w:r>
+      <w:proofErr w:type="gramEnd"/>
+      <w:r>
+        <w:rPr>
+          <w:rFonts w:ascii="Consolas" w:eastAsia="Times New Roman" w:hAnsi="Consolas" w:cs="Times New Roman"/>
+          <w:color w:val="D4D4D4"/>
+          <w:sz w:val="24"/>
+          <w:szCs w:val="24"/>
+        </w:rPr>
+        <w:t> </w:t>
+      </w:r>
+      <w:proofErr w:type="spellStart"/>
+      <w:r>
+        <w:rPr>
+          <w:rFonts w:ascii="Consolas" w:eastAsia="Times New Roman" w:hAnsi="Consolas" w:cs="Times New Roman"/>
+          <w:color w:val="4FC1FF"/>
+          <w:sz w:val="24"/>
+          <w:szCs w:val="24"/>
+        </w:rPr>
+        <w:t>cartProductIndex</w:t>
+      </w:r>
+      <w:proofErr w:type="spellEnd"/>
+      <w:r>
+        <w:rPr>
+          <w:rFonts w:ascii="Consolas" w:eastAsia="Times New Roman" w:hAnsi="Consolas" w:cs="Times New Roman"/>
+          <w:color w:val="D4D4D4"/>
+          <w:sz w:val="24"/>
+          <w:szCs w:val="24"/>
+        </w:rPr>
+        <w:t> = </w:t>
+      </w:r>
+      <w:proofErr w:type="spellStart"/>
+      <w:r>
+        <w:rPr>
+          <w:rFonts w:ascii="Consolas" w:eastAsia="Times New Roman" w:hAnsi="Consolas" w:cs="Times New Roman"/>
+          <w:color w:val="569CD6"/>
+          <w:sz w:val="24"/>
+          <w:szCs w:val="24"/>
+        </w:rPr>
+        <w:t>this</w:t>
+      </w:r>
+      <w:r>
+        <w:rPr>
+          <w:rFonts w:ascii="Consolas" w:eastAsia="Times New Roman" w:hAnsi="Consolas" w:cs="Times New Roman"/>
+          <w:color w:val="D4D4D4"/>
+          <w:sz w:val="24"/>
+          <w:szCs w:val="24"/>
+        </w:rPr>
+        <w:t>.</w:t>
+      </w:r>
+      <w:r>
+        <w:rPr>
+          <w:rFonts w:ascii="Consolas" w:eastAsia="Times New Roman" w:hAnsi="Consolas" w:cs="Times New Roman"/>
+          <w:color w:val="9CDCFE"/>
+          <w:sz w:val="24"/>
+          <w:szCs w:val="24"/>
+        </w:rPr>
+        <w:t>cart</w:t>
+      </w:r>
+      <w:r>
+        <w:rPr>
+          <w:rFonts w:ascii="Consolas" w:eastAsia="Times New Roman" w:hAnsi="Consolas" w:cs="Times New Roman"/>
+          <w:color w:val="D4D4D4"/>
+          <w:sz w:val="24"/>
+          <w:szCs w:val="24"/>
+        </w:rPr>
+        <w:t>.</w:t>
+      </w:r>
+      <w:r>
+        <w:rPr>
+          <w:rFonts w:ascii="Consolas" w:eastAsia="Times New Roman" w:hAnsi="Consolas" w:cs="Times New Roman"/>
+          <w:color w:val="9CDCFE"/>
+          <w:sz w:val="24"/>
+          <w:szCs w:val="24"/>
+        </w:rPr>
+        <w:t>items</w:t>
+      </w:r>
+      <w:r>
+        <w:rPr>
+          <w:rFonts w:ascii="Consolas" w:eastAsia="Times New Roman" w:hAnsi="Consolas" w:cs="Times New Roman"/>
+          <w:color w:val="D4D4D4"/>
+          <w:sz w:val="24"/>
+          <w:szCs w:val="24"/>
+        </w:rPr>
+        <w:t>.</w:t>
+      </w:r>
+      <w:r>
+        <w:rPr>
+          <w:rFonts w:ascii="Consolas" w:eastAsia="Times New Roman" w:hAnsi="Consolas" w:cs="Times New Roman"/>
+          <w:color w:val="DCDCAA"/>
+          <w:sz w:val="24"/>
+          <w:szCs w:val="24"/>
+        </w:rPr>
+        <w:t>findIndex</w:t>
+      </w:r>
+      <w:proofErr w:type="spellEnd"/>
+      <w:r>
+        <w:rPr>
+          <w:rFonts w:ascii="Consolas" w:eastAsia="Times New Roman" w:hAnsi="Consolas" w:cs="Times New Roman"/>
+          <w:color w:val="D4D4D4"/>
+          <w:sz w:val="24"/>
+          <w:szCs w:val="24"/>
+        </w:rPr>
+        <w:t>(</w:t>
+      </w:r>
+      <w:r>
+        <w:rPr>
+          <w:rFonts w:ascii="Consolas" w:eastAsia="Times New Roman" w:hAnsi="Consolas" w:cs="Times New Roman"/>
+          <w:color w:val="9CDCFE"/>
+          <w:sz w:val="24"/>
+          <w:szCs w:val="24"/>
+        </w:rPr>
+        <w:t>cp</w:t>
+      </w:r>
+      <w:r>
+        <w:rPr>
+          <w:rFonts w:ascii="Consolas" w:eastAsia="Times New Roman" w:hAnsi="Consolas" w:cs="Times New Roman"/>
+          <w:color w:val="D4D4D4"/>
+          <w:sz w:val="24"/>
+          <w:szCs w:val="24"/>
+        </w:rPr>
+        <w:t> </w:t>
+      </w:r>
+      <w:r>
+        <w:rPr>
+          <w:rFonts w:ascii="Consolas" w:eastAsia="Times New Roman" w:hAnsi="Consolas" w:cs="Times New Roman"/>
+          <w:color w:val="569CD6"/>
+          <w:sz w:val="24"/>
+          <w:szCs w:val="24"/>
+        </w:rPr>
+        <w:t>=&gt;</w:t>
+      </w:r>
+      <w:r>
+        <w:rPr>
+          <w:rFonts w:ascii="Consolas" w:eastAsia="Times New Roman" w:hAnsi="Consolas" w:cs="Times New Roman"/>
+          <w:color w:val="D4D4D4"/>
+          <w:sz w:val="24"/>
+          <w:szCs w:val="24"/>
+        </w:rPr>
+        <w:t> {</w:t>
+      </w:r>
+    </w:p>
+    <w:p>
+      <w:pPr>
+        <w:shd w:val="clear" w:color="auto" w:fill="1E1E1E"/>
+        <w:spacing w:after="0" w:line="163" w:lineRule="atLeast"/>
+        <w:rPr>
+          <w:rFonts w:ascii="Consolas" w:eastAsia="Times New Roman" w:hAnsi="Consolas" w:cs="Times New Roman"/>
+          <w:color w:val="D4D4D4"/>
+          <w:sz w:val="24"/>
+          <w:szCs w:val="24"/>
+        </w:rPr>
+      </w:pPr>
+      <w:r>
+        <w:rPr>
+          <w:rFonts w:ascii="Consolas" w:eastAsia="Times New Roman" w:hAnsi="Consolas" w:cs="Times New Roman"/>
+          <w:color w:val="D4D4D4"/>
+          <w:sz w:val="24"/>
+          <w:szCs w:val="24"/>
+        </w:rPr>
+        <w:t>      </w:t>
+      </w:r>
+      <w:proofErr w:type="gramStart"/>
+      <w:r>
+        <w:rPr>
+          <w:rFonts w:ascii="Consolas" w:eastAsia="Times New Roman" w:hAnsi="Consolas" w:cs="Times New Roman"/>
+          <w:color w:val="C586C0"/>
+          <w:sz w:val="24"/>
+          <w:szCs w:val="24"/>
+        </w:rPr>
+        <w:t>return</w:t>
+      </w:r>
+      <w:proofErr w:type="gramEnd"/>
+      <w:r>
+        <w:rPr>
+          <w:rFonts w:ascii="Consolas" w:eastAsia="Times New Roman" w:hAnsi="Consolas" w:cs="Times New Roman"/>
+          <w:color w:val="D4D4D4"/>
+          <w:sz w:val="24"/>
+          <w:szCs w:val="24"/>
+        </w:rPr>
+        <w:t> </w:t>
+      </w:r>
+      <w:proofErr w:type="spellStart"/>
+      <w:r>
+        <w:rPr>
+          <w:rFonts w:ascii="Consolas" w:eastAsia="Times New Roman" w:hAnsi="Consolas" w:cs="Times New Roman"/>
+          <w:color w:val="9CDCFE"/>
+          <w:sz w:val="24"/>
+          <w:szCs w:val="24"/>
+        </w:rPr>
+        <w:t>cp</w:t>
+      </w:r>
+      <w:r>
+        <w:rPr>
+          <w:rFonts w:ascii="Consolas" w:eastAsia="Times New Roman" w:hAnsi="Consolas" w:cs="Times New Roman"/>
+          <w:color w:val="D4D4D4"/>
+          <w:sz w:val="24"/>
+          <w:szCs w:val="24"/>
+        </w:rPr>
+        <w:t>.</w:t>
+      </w:r>
+      <w:r>
+        <w:rPr>
+          <w:rFonts w:ascii="Consolas" w:eastAsia="Times New Roman" w:hAnsi="Consolas" w:cs="Times New Roman"/>
+          <w:color w:val="9CDCFE"/>
+          <w:sz w:val="24"/>
+          <w:szCs w:val="24"/>
+        </w:rPr>
+        <w:t>productId</w:t>
+      </w:r>
+      <w:r>
+        <w:rPr>
+          <w:rFonts w:ascii="Consolas" w:eastAsia="Times New Roman" w:hAnsi="Consolas" w:cs="Times New Roman"/>
+          <w:color w:val="D4D4D4"/>
+          <w:sz w:val="24"/>
+          <w:szCs w:val="24"/>
+        </w:rPr>
+        <w:t>.</w:t>
+      </w:r>
+      <w:r>
+        <w:rPr>
+          <w:rFonts w:ascii="Consolas" w:eastAsia="Times New Roman" w:hAnsi="Consolas" w:cs="Times New Roman"/>
+          <w:color w:val="DCDCAA"/>
+          <w:sz w:val="24"/>
+          <w:szCs w:val="24"/>
+        </w:rPr>
+        <w:t>toString</w:t>
+      </w:r>
+      <w:proofErr w:type="spellEnd"/>
+      <w:r>
+        <w:rPr>
+          <w:rFonts w:ascii="Consolas" w:eastAsia="Times New Roman" w:hAnsi="Consolas" w:cs="Times New Roman"/>
+          <w:color w:val="D4D4D4"/>
+          <w:sz w:val="24"/>
+          <w:szCs w:val="24"/>
+        </w:rPr>
+        <w:t>() === </w:t>
+      </w:r>
+      <w:proofErr w:type="spellStart"/>
+      <w:r>
+        <w:rPr>
+          <w:rFonts w:ascii="Consolas" w:eastAsia="Times New Roman" w:hAnsi="Consolas" w:cs="Times New Roman"/>
+          <w:color w:val="9CDCFE"/>
+          <w:sz w:val="24"/>
+          <w:szCs w:val="24"/>
+        </w:rPr>
+        <w:t>product</w:t>
+      </w:r>
+      <w:r>
+        <w:rPr>
+          <w:rFonts w:ascii="Consolas" w:eastAsia="Times New Roman" w:hAnsi="Consolas" w:cs="Times New Roman"/>
+          <w:color w:val="D4D4D4"/>
+          <w:sz w:val="24"/>
+          <w:szCs w:val="24"/>
+        </w:rPr>
+        <w:t>.</w:t>
+      </w:r>
+      <w:r>
+        <w:rPr>
+          <w:rFonts w:ascii="Consolas" w:eastAsia="Times New Roman" w:hAnsi="Consolas" w:cs="Times New Roman"/>
+          <w:color w:val="9CDCFE"/>
+          <w:sz w:val="24"/>
+          <w:szCs w:val="24"/>
+        </w:rPr>
+        <w:t>_id</w:t>
+      </w:r>
+      <w:r>
+        <w:rPr>
+          <w:rFonts w:ascii="Consolas" w:eastAsia="Times New Roman" w:hAnsi="Consolas" w:cs="Times New Roman"/>
+          <w:color w:val="D4D4D4"/>
+          <w:sz w:val="24"/>
+          <w:szCs w:val="24"/>
+        </w:rPr>
+        <w:t>.</w:t>
+      </w:r>
+      <w:r>
+        <w:rPr>
+          <w:rFonts w:ascii="Consolas" w:eastAsia="Times New Roman" w:hAnsi="Consolas" w:cs="Times New Roman"/>
+          <w:color w:val="DCDCAA"/>
+          <w:sz w:val="24"/>
+          <w:szCs w:val="24"/>
+        </w:rPr>
+        <w:t>toString</w:t>
+      </w:r>
+      <w:proofErr w:type="spellEnd"/>
+      <w:r>
+        <w:rPr>
+          <w:rFonts w:ascii="Consolas" w:eastAsia="Times New Roman" w:hAnsi="Consolas" w:cs="Times New Roman"/>
+          <w:color w:val="D4D4D4"/>
+          <w:sz w:val="24"/>
+          <w:szCs w:val="24"/>
+        </w:rPr>
+        <w:t>();</w:t>
+      </w:r>
+    </w:p>
+    <w:p>
+      <w:pPr>
+        <w:shd w:val="clear" w:color="auto" w:fill="1E1E1E"/>
+        <w:spacing w:after="0" w:line="163" w:lineRule="atLeast"/>
+        <w:rPr>
+          <w:rFonts w:ascii="Consolas" w:eastAsia="Times New Roman" w:hAnsi="Consolas" w:cs="Times New Roman"/>
+          <w:color w:val="D4D4D4"/>
+          <w:sz w:val="24"/>
+          <w:szCs w:val="24"/>
+        </w:rPr>
+      </w:pPr>
+      <w:r>
+        <w:rPr>
+          <w:rFonts w:ascii="Consolas" w:eastAsia="Times New Roman" w:hAnsi="Consolas" w:cs="Times New Roman"/>
+          <w:color w:val="D4D4D4"/>
+          <w:sz w:val="24"/>
+          <w:szCs w:val="24"/>
+        </w:rPr>
+        <w:t>    });</w:t>
+      </w:r>
+    </w:p>
+    <w:p>
+      <w:pPr>
+        <w:shd w:val="clear" w:color="auto" w:fill="1E1E1E"/>
+        <w:spacing w:after="0" w:line="163" w:lineRule="atLeast"/>
+        <w:rPr>
+          <w:rFonts w:ascii="Consolas" w:eastAsia="Times New Roman" w:hAnsi="Consolas" w:cs="Times New Roman"/>
+          <w:color w:val="D4D4D4"/>
+          <w:sz w:val="24"/>
+          <w:szCs w:val="24"/>
+        </w:rPr>
+      </w:pPr>
+      <w:r>
+        <w:rPr>
+          <w:rFonts w:ascii="Consolas" w:eastAsia="Times New Roman" w:hAnsi="Consolas" w:cs="Times New Roman"/>
+          <w:color w:val="D4D4D4"/>
+          <w:sz w:val="24"/>
+          <w:szCs w:val="24"/>
+        </w:rPr>
+        <w:t>    </w:t>
+      </w:r>
+      <w:proofErr w:type="gramStart"/>
+      <w:r>
+        <w:rPr>
+          <w:rFonts w:ascii="Consolas" w:eastAsia="Times New Roman" w:hAnsi="Consolas" w:cs="Times New Roman"/>
+          <w:color w:val="569CD6"/>
+          <w:sz w:val="24"/>
+          <w:szCs w:val="24"/>
+        </w:rPr>
+        <w:t>let</w:t>
+      </w:r>
+      <w:proofErr w:type="gramEnd"/>
+      <w:r>
+        <w:rPr>
+          <w:rFonts w:ascii="Consolas" w:eastAsia="Times New Roman" w:hAnsi="Consolas" w:cs="Times New Roman"/>
+          <w:color w:val="D4D4D4"/>
+          <w:sz w:val="24"/>
+          <w:szCs w:val="24"/>
+        </w:rPr>
+        <w:t> </w:t>
+      </w:r>
+      <w:proofErr w:type="spellStart"/>
+      <w:r>
+        <w:rPr>
+          <w:rFonts w:ascii="Consolas" w:eastAsia="Times New Roman" w:hAnsi="Consolas" w:cs="Times New Roman"/>
+          <w:color w:val="9CDCFE"/>
+          <w:sz w:val="24"/>
+          <w:szCs w:val="24"/>
+        </w:rPr>
+        <w:t>newQuantity</w:t>
+      </w:r>
+      <w:proofErr w:type="spellEnd"/>
+      <w:r>
+        <w:rPr>
+          <w:rFonts w:ascii="Consolas" w:eastAsia="Times New Roman" w:hAnsi="Consolas" w:cs="Times New Roman"/>
+          <w:color w:val="D4D4D4"/>
+          <w:sz w:val="24"/>
+          <w:szCs w:val="24"/>
+        </w:rPr>
+        <w:t> = </w:t>
+      </w:r>
+      <w:r>
+        <w:rPr>
+          <w:rFonts w:ascii="Consolas" w:eastAsia="Times New Roman" w:hAnsi="Consolas" w:cs="Times New Roman"/>
+          <w:color w:val="B5CEA8"/>
+          <w:sz w:val="24"/>
+          <w:szCs w:val="24"/>
+        </w:rPr>
+        <w:t>1</w:t>
+      </w:r>
+      <w:r>
+        <w:rPr>
+          <w:rFonts w:ascii="Consolas" w:eastAsia="Times New Roman" w:hAnsi="Consolas" w:cs="Times New Roman"/>
+          <w:color w:val="D4D4D4"/>
+          <w:sz w:val="24"/>
+          <w:szCs w:val="24"/>
+        </w:rPr>
+        <w:t>;</w:t>
+      </w:r>
+    </w:p>
+    <w:p>
+      <w:pPr>
+        <w:shd w:val="clear" w:color="auto" w:fill="1E1E1E"/>
+        <w:spacing w:after="0" w:line="163" w:lineRule="atLeast"/>
+        <w:rPr>
+          <w:rFonts w:ascii="Consolas" w:eastAsia="Times New Roman" w:hAnsi="Consolas" w:cs="Times New Roman"/>
+          <w:color w:val="D4D4D4"/>
+          <w:sz w:val="24"/>
+          <w:szCs w:val="24"/>
+        </w:rPr>
+      </w:pPr>
+      <w:r>
+        <w:rPr>
+          <w:rFonts w:ascii="Consolas" w:eastAsia="Times New Roman" w:hAnsi="Consolas" w:cs="Times New Roman"/>
+          <w:color w:val="D4D4D4"/>
+          <w:sz w:val="24"/>
+          <w:szCs w:val="24"/>
+        </w:rPr>
+        <w:t>    </w:t>
+      </w:r>
+      <w:proofErr w:type="gramStart"/>
+      <w:r>
+        <w:rPr>
+          <w:rFonts w:ascii="Consolas" w:eastAsia="Times New Roman" w:hAnsi="Consolas" w:cs="Times New Roman"/>
+          <w:color w:val="569CD6"/>
+          <w:sz w:val="24"/>
+          <w:szCs w:val="24"/>
+        </w:rPr>
+        <w:t>const</w:t>
+      </w:r>
+      <w:proofErr w:type="gramEnd"/>
+      <w:r>
+        <w:rPr>
+          <w:rFonts w:ascii="Consolas" w:eastAsia="Times New Roman" w:hAnsi="Consolas" w:cs="Times New Roman"/>
+          <w:color w:val="D4D4D4"/>
+          <w:sz w:val="24"/>
+          <w:szCs w:val="24"/>
+        </w:rPr>
+        <w:t> </w:t>
+      </w:r>
+      <w:proofErr w:type="spellStart"/>
+      <w:r>
+        <w:rPr>
+          <w:rFonts w:ascii="Consolas" w:eastAsia="Times New Roman" w:hAnsi="Consolas" w:cs="Times New Roman"/>
+          <w:color w:val="4FC1FF"/>
+          <w:sz w:val="24"/>
+          <w:szCs w:val="24"/>
+        </w:rPr>
+        <w:t>updatedCartItems</w:t>
+      </w:r>
+      <w:proofErr w:type="spellEnd"/>
+      <w:r>
+        <w:rPr>
+          <w:rFonts w:ascii="Consolas" w:eastAsia="Times New Roman" w:hAnsi="Consolas" w:cs="Times New Roman"/>
+          <w:color w:val="D4D4D4"/>
+          <w:sz w:val="24"/>
+          <w:szCs w:val="24"/>
+        </w:rPr>
+        <w:t> = [...</w:t>
+      </w:r>
+      <w:proofErr w:type="spellStart"/>
+      <w:r>
+        <w:rPr>
+          <w:rFonts w:ascii="Consolas" w:eastAsia="Times New Roman" w:hAnsi="Consolas" w:cs="Times New Roman"/>
+          <w:color w:val="569CD6"/>
+          <w:sz w:val="24"/>
+          <w:szCs w:val="24"/>
+        </w:rPr>
+        <w:t>this</w:t>
+      </w:r>
+      <w:r>
+        <w:rPr>
+          <w:rFonts w:ascii="Consolas" w:eastAsia="Times New Roman" w:hAnsi="Consolas" w:cs="Times New Roman"/>
+          <w:color w:val="D4D4D4"/>
+          <w:sz w:val="24"/>
+          <w:szCs w:val="24"/>
+        </w:rPr>
+        <w:t>.</w:t>
+      </w:r>
+      <w:r>
+        <w:rPr>
+          <w:rFonts w:ascii="Consolas" w:eastAsia="Times New Roman" w:hAnsi="Consolas" w:cs="Times New Roman"/>
+          <w:color w:val="9CDCFE"/>
+          <w:sz w:val="24"/>
+          <w:szCs w:val="24"/>
+        </w:rPr>
+        <w:t>cart</w:t>
+      </w:r>
+      <w:r>
+        <w:rPr>
+          <w:rFonts w:ascii="Consolas" w:eastAsia="Times New Roman" w:hAnsi="Consolas" w:cs="Times New Roman"/>
+          <w:color w:val="D4D4D4"/>
+          <w:sz w:val="24"/>
+          <w:szCs w:val="24"/>
+        </w:rPr>
+        <w:t>.</w:t>
+      </w:r>
+      <w:r>
+        <w:rPr>
+          <w:rFonts w:ascii="Consolas" w:eastAsia="Times New Roman" w:hAnsi="Consolas" w:cs="Times New Roman"/>
+          <w:color w:val="9CDCFE"/>
+          <w:sz w:val="24"/>
+          <w:szCs w:val="24"/>
+        </w:rPr>
+        <w:t>items</w:t>
+      </w:r>
+      <w:proofErr w:type="spellEnd"/>
+      <w:r>
+        <w:rPr>
+          <w:rFonts w:ascii="Consolas" w:eastAsia="Times New Roman" w:hAnsi="Consolas" w:cs="Times New Roman"/>
+          <w:color w:val="D4D4D4"/>
+          <w:sz w:val="24"/>
+          <w:szCs w:val="24"/>
+        </w:rPr>
+        <w:t>];</w:t>
+      </w:r>
+    </w:p>
+    <w:p>
+      <w:pPr>
+        <w:shd w:val="clear" w:color="auto" w:fill="1E1E1E"/>
+        <w:spacing w:after="0" w:line="163" w:lineRule="atLeast"/>
+        <w:rPr>
+          <w:rFonts w:ascii="Consolas" w:eastAsia="Times New Roman" w:hAnsi="Consolas" w:cs="Times New Roman"/>
+          <w:color w:val="D4D4D4"/>
+          <w:sz w:val="24"/>
+          <w:szCs w:val="24"/>
+        </w:rPr>
+      </w:pPr>
+    </w:p>
+    <w:p>
+      <w:pPr>
+        <w:shd w:val="clear" w:color="auto" w:fill="1E1E1E"/>
+        <w:spacing w:after="0" w:line="163" w:lineRule="atLeast"/>
+        <w:rPr>
+          <w:rFonts w:ascii="Consolas" w:eastAsia="Times New Roman" w:hAnsi="Consolas" w:cs="Times New Roman"/>
+          <w:color w:val="D4D4D4"/>
+          <w:sz w:val="24"/>
+          <w:szCs w:val="24"/>
+        </w:rPr>
+      </w:pPr>
+      <w:r>
+        <w:rPr>
+          <w:rFonts w:ascii="Consolas" w:eastAsia="Times New Roman" w:hAnsi="Consolas" w:cs="Times New Roman"/>
+          <w:color w:val="D4D4D4"/>
+          <w:sz w:val="24"/>
+          <w:szCs w:val="24"/>
+        </w:rPr>
+        <w:t>    </w:t>
+      </w:r>
+      <w:proofErr w:type="gramStart"/>
+      <w:r>
+        <w:rPr>
+          <w:rFonts w:ascii="Consolas" w:eastAsia="Times New Roman" w:hAnsi="Consolas" w:cs="Times New Roman"/>
+          <w:color w:val="C586C0"/>
+          <w:sz w:val="24"/>
+          <w:szCs w:val="24"/>
+        </w:rPr>
+        <w:t>if</w:t>
+      </w:r>
+      <w:proofErr w:type="gramEnd"/>
+      <w:r>
+        <w:rPr>
+          <w:rFonts w:ascii="Consolas" w:eastAsia="Times New Roman" w:hAnsi="Consolas" w:cs="Times New Roman"/>
+          <w:color w:val="D4D4D4"/>
+          <w:sz w:val="24"/>
+          <w:szCs w:val="24"/>
+        </w:rPr>
+        <w:t> (</w:t>
+      </w:r>
+      <w:proofErr w:type="spellStart"/>
+      <w:r>
+        <w:rPr>
+          <w:rFonts w:ascii="Consolas" w:eastAsia="Times New Roman" w:hAnsi="Consolas" w:cs="Times New Roman"/>
+          <w:color w:val="4FC1FF"/>
+          <w:sz w:val="24"/>
+          <w:szCs w:val="24"/>
+        </w:rPr>
+        <w:t>cartProductIndex</w:t>
+      </w:r>
+      <w:proofErr w:type="spellEnd"/>
+      <w:r>
+        <w:rPr>
+          <w:rFonts w:ascii="Consolas" w:eastAsia="Times New Roman" w:hAnsi="Consolas" w:cs="Times New Roman"/>
+          <w:color w:val="D4D4D4"/>
+          <w:sz w:val="24"/>
+          <w:szCs w:val="24"/>
+        </w:rPr>
+        <w:t> &gt;= </w:t>
+      </w:r>
+      <w:r>
+        <w:rPr>
+          <w:rFonts w:ascii="Consolas" w:eastAsia="Times New Roman" w:hAnsi="Consolas" w:cs="Times New Roman"/>
+          <w:color w:val="B5CEA8"/>
+          <w:sz w:val="24"/>
+          <w:szCs w:val="24"/>
+        </w:rPr>
+        <w:t>0</w:t>
+      </w:r>
+      <w:r>
+        <w:rPr>
+          <w:rFonts w:ascii="Consolas" w:eastAsia="Times New Roman" w:hAnsi="Consolas" w:cs="Times New Roman"/>
+          <w:color w:val="D4D4D4"/>
+          <w:sz w:val="24"/>
+          <w:szCs w:val="24"/>
+        </w:rPr>
+        <w:t>) {</w:t>
+      </w:r>
+    </w:p>
+    <w:p>
+      <w:pPr>
+        <w:shd w:val="clear" w:color="auto" w:fill="1E1E1E"/>
+        <w:spacing w:after="0" w:line="163" w:lineRule="atLeast"/>
+        <w:rPr>
+          <w:rFonts w:ascii="Consolas" w:eastAsia="Times New Roman" w:hAnsi="Consolas" w:cs="Times New Roman"/>
+          <w:color w:val="D4D4D4"/>
+          <w:sz w:val="24"/>
+          <w:szCs w:val="24"/>
+        </w:rPr>
+      </w:pPr>
+      <w:r>
+        <w:rPr>
+          <w:rFonts w:ascii="Consolas" w:eastAsia="Times New Roman" w:hAnsi="Consolas" w:cs="Times New Roman"/>
+          <w:color w:val="D4D4D4"/>
+          <w:sz w:val="24"/>
+          <w:szCs w:val="24"/>
+        </w:rPr>
+        <w:t>      </w:t>
+      </w:r>
+      <w:proofErr w:type="gramStart"/>
+      <w:r>
+        <w:rPr>
+          <w:rFonts w:ascii="Consolas" w:eastAsia="Times New Roman" w:hAnsi="Consolas" w:cs="Times New Roman"/>
+          <w:color w:val="9CDCFE"/>
+          <w:sz w:val="24"/>
+          <w:szCs w:val="24"/>
+        </w:rPr>
+        <w:t>newQuantity</w:t>
+      </w:r>
+      <w:proofErr w:type="gramEnd"/>
+      <w:r>
+        <w:rPr>
+          <w:rFonts w:ascii="Consolas" w:eastAsia="Times New Roman" w:hAnsi="Consolas" w:cs="Times New Roman"/>
+          <w:color w:val="D4D4D4"/>
+          <w:sz w:val="24"/>
+          <w:szCs w:val="24"/>
+        </w:rPr>
+        <w:t> = </w:t>
+      </w:r>
+      <w:r>
+        <w:rPr>
+          <w:rFonts w:ascii="Consolas" w:eastAsia="Times New Roman" w:hAnsi="Consolas" w:cs="Times New Roman"/>
+          <w:color w:val="569CD6"/>
+          <w:sz w:val="24"/>
+          <w:szCs w:val="24"/>
+        </w:rPr>
+        <w:t>this</w:t>
+      </w:r>
+      <w:r>
+        <w:rPr>
+          <w:rFonts w:ascii="Consolas" w:eastAsia="Times New Roman" w:hAnsi="Consolas" w:cs="Times New Roman"/>
+          <w:color w:val="D4D4D4"/>
+          <w:sz w:val="24"/>
+          <w:szCs w:val="24"/>
+        </w:rPr>
+        <w:t>.</w:t>
+      </w:r>
+      <w:r>
+        <w:rPr>
+          <w:rFonts w:ascii="Consolas" w:eastAsia="Times New Roman" w:hAnsi="Consolas" w:cs="Times New Roman"/>
+          <w:color w:val="9CDCFE"/>
+          <w:sz w:val="24"/>
+          <w:szCs w:val="24"/>
+        </w:rPr>
+        <w:t>cart</w:t>
+      </w:r>
+      <w:r>
+        <w:rPr>
+          <w:rFonts w:ascii="Consolas" w:eastAsia="Times New Roman" w:hAnsi="Consolas" w:cs="Times New Roman"/>
+          <w:color w:val="D4D4D4"/>
+          <w:sz w:val="24"/>
+          <w:szCs w:val="24"/>
+        </w:rPr>
+        <w:t>.</w:t>
+      </w:r>
+      <w:r>
+        <w:rPr>
+          <w:rFonts w:ascii="Consolas" w:eastAsia="Times New Roman" w:hAnsi="Consolas" w:cs="Times New Roman"/>
+          <w:color w:val="9CDCFE"/>
+          <w:sz w:val="24"/>
+          <w:szCs w:val="24"/>
+        </w:rPr>
+        <w:t>items</w:t>
+      </w:r>
+      <w:r>
+        <w:rPr>
+          <w:rFonts w:ascii="Consolas" w:eastAsia="Times New Roman" w:hAnsi="Consolas" w:cs="Times New Roman"/>
+          <w:color w:val="D4D4D4"/>
+          <w:sz w:val="24"/>
+          <w:szCs w:val="24"/>
+        </w:rPr>
+        <w:t>[</w:t>
+      </w:r>
+      <w:r>
+        <w:rPr>
+          <w:rFonts w:ascii="Consolas" w:eastAsia="Times New Roman" w:hAnsi="Consolas" w:cs="Times New Roman"/>
+          <w:color w:val="4FC1FF"/>
+          <w:sz w:val="24"/>
+          <w:szCs w:val="24"/>
+        </w:rPr>
+        <w:t>cartProductIndex</w:t>
+      </w:r>
+      <w:r>
+        <w:rPr>
+          <w:rFonts w:ascii="Consolas" w:eastAsia="Times New Roman" w:hAnsi="Consolas" w:cs="Times New Roman"/>
+          <w:color w:val="D4D4D4"/>
+          <w:sz w:val="24"/>
+          <w:szCs w:val="24"/>
+        </w:rPr>
+        <w:t>].</w:t>
+      </w:r>
+      <w:r>
+        <w:rPr>
+          <w:rFonts w:ascii="Consolas" w:eastAsia="Times New Roman" w:hAnsi="Consolas" w:cs="Times New Roman"/>
+          <w:color w:val="9CDCFE"/>
+          <w:sz w:val="24"/>
+          <w:szCs w:val="24"/>
+        </w:rPr>
+        <w:t>quantity</w:t>
+      </w:r>
+      <w:r>
+        <w:rPr>
+          <w:rFonts w:ascii="Consolas" w:eastAsia="Times New Roman" w:hAnsi="Consolas" w:cs="Times New Roman"/>
+          <w:color w:val="D4D4D4"/>
+          <w:sz w:val="24"/>
+          <w:szCs w:val="24"/>
+        </w:rPr>
+        <w:t> + </w:t>
+      </w:r>
+      <w:r>
+        <w:rPr>
+          <w:rFonts w:ascii="Consolas" w:eastAsia="Times New Roman" w:hAnsi="Consolas" w:cs="Times New Roman"/>
+          <w:color w:val="B5CEA8"/>
+          <w:sz w:val="24"/>
+          <w:szCs w:val="24"/>
+        </w:rPr>
+        <w:t>1</w:t>
+      </w:r>
+      <w:r>
+        <w:rPr>
+          <w:rFonts w:ascii="Consolas" w:eastAsia="Times New Roman" w:hAnsi="Consolas" w:cs="Times New Roman"/>
+          <w:color w:val="D4D4D4"/>
+          <w:sz w:val="24"/>
+          <w:szCs w:val="24"/>
+        </w:rPr>
+        <w:t>;</w:t>
+      </w:r>
+    </w:p>
+    <w:p>
+      <w:pPr>
+        <w:shd w:val="clear" w:color="auto" w:fill="1E1E1E"/>
+        <w:spacing w:after="0" w:line="163" w:lineRule="atLeast"/>
+        <w:rPr>
+          <w:rFonts w:ascii="Consolas" w:eastAsia="Times New Roman" w:hAnsi="Consolas" w:cs="Times New Roman"/>
+          <w:color w:val="D4D4D4"/>
+          <w:sz w:val="24"/>
+          <w:szCs w:val="24"/>
+        </w:rPr>
+      </w:pPr>
+      <w:r>
+        <w:rPr>
+          <w:rFonts w:ascii="Consolas" w:eastAsia="Times New Roman" w:hAnsi="Consolas" w:cs="Times New Roman"/>
+          <w:color w:val="D4D4D4"/>
+          <w:sz w:val="24"/>
+          <w:szCs w:val="24"/>
+        </w:rPr>
+        <w:t>      </w:t>
+      </w:r>
+      <w:proofErr w:type="spellStart"/>
+      <w:proofErr w:type="gramStart"/>
+      <w:r>
+        <w:rPr>
+          <w:rFonts w:ascii="Consolas" w:eastAsia="Times New Roman" w:hAnsi="Consolas" w:cs="Times New Roman"/>
+          <w:color w:val="4FC1FF"/>
+          <w:sz w:val="24"/>
+          <w:szCs w:val="24"/>
+        </w:rPr>
+        <w:t>updatedCartItems</w:t>
+      </w:r>
+      <w:proofErr w:type="spellEnd"/>
+      <w:r>
+        <w:rPr>
+          <w:rFonts w:ascii="Consolas" w:eastAsia="Times New Roman" w:hAnsi="Consolas" w:cs="Times New Roman"/>
+          <w:color w:val="D4D4D4"/>
+          <w:sz w:val="24"/>
+          <w:szCs w:val="24"/>
+        </w:rPr>
+        <w:t>[</w:t>
+      </w:r>
+      <w:proofErr w:type="spellStart"/>
+      <w:proofErr w:type="gramEnd"/>
+      <w:r>
+        <w:rPr>
+          <w:rFonts w:ascii="Consolas" w:eastAsia="Times New Roman" w:hAnsi="Consolas" w:cs="Times New Roman"/>
+          <w:color w:val="4FC1FF"/>
+          <w:sz w:val="24"/>
+          <w:szCs w:val="24"/>
+        </w:rPr>
+        <w:t>cartProductIndex</w:t>
+      </w:r>
+      <w:proofErr w:type="spellEnd"/>
+      <w:r>
+        <w:rPr>
+          <w:rFonts w:ascii="Consolas" w:eastAsia="Times New Roman" w:hAnsi="Consolas" w:cs="Times New Roman"/>
+          <w:color w:val="D4D4D4"/>
+          <w:sz w:val="24"/>
+          <w:szCs w:val="24"/>
+        </w:rPr>
+        <w:t>].</w:t>
+      </w:r>
+      <w:r>
+        <w:rPr>
+          <w:rFonts w:ascii="Consolas" w:eastAsia="Times New Roman" w:hAnsi="Consolas" w:cs="Times New Roman"/>
+          <w:color w:val="9CDCFE"/>
+          <w:sz w:val="24"/>
+          <w:szCs w:val="24"/>
+        </w:rPr>
+        <w:t>quantity</w:t>
+      </w:r>
+      <w:r>
+        <w:rPr>
+          <w:rFonts w:ascii="Consolas" w:eastAsia="Times New Roman" w:hAnsi="Consolas" w:cs="Times New Roman"/>
+          <w:color w:val="D4D4D4"/>
+          <w:sz w:val="24"/>
+          <w:szCs w:val="24"/>
+        </w:rPr>
+        <w:t> = </w:t>
+      </w:r>
+      <w:proofErr w:type="spellStart"/>
+      <w:r>
+        <w:rPr>
+          <w:rFonts w:ascii="Consolas" w:eastAsia="Times New Roman" w:hAnsi="Consolas" w:cs="Times New Roman"/>
+          <w:color w:val="9CDCFE"/>
+          <w:sz w:val="24"/>
+          <w:szCs w:val="24"/>
+        </w:rPr>
+        <w:t>newQuantity</w:t>
+      </w:r>
+      <w:proofErr w:type="spellEnd"/>
+      <w:r>
+        <w:rPr>
+          <w:rFonts w:ascii="Consolas" w:eastAsia="Times New Roman" w:hAnsi="Consolas" w:cs="Times New Roman"/>
+          <w:color w:val="D4D4D4"/>
+          <w:sz w:val="24"/>
+          <w:szCs w:val="24"/>
+        </w:rPr>
+        <w:t>;</w:t>
+      </w:r>
+    </w:p>
+    <w:p>
+      <w:pPr>
+        <w:shd w:val="clear" w:color="auto" w:fill="1E1E1E"/>
+        <w:spacing w:after="0" w:line="163" w:lineRule="atLeast"/>
+        <w:rPr>
+          <w:rFonts w:ascii="Consolas" w:eastAsia="Times New Roman" w:hAnsi="Consolas" w:cs="Times New Roman"/>
+          <w:color w:val="D4D4D4"/>
+          <w:sz w:val="24"/>
+          <w:szCs w:val="24"/>
+        </w:rPr>
+      </w:pPr>
+      <w:r>
+        <w:rPr>
+          <w:rFonts w:ascii="Consolas" w:eastAsia="Times New Roman" w:hAnsi="Consolas" w:cs="Times New Roman"/>
+          <w:color w:val="D4D4D4"/>
+          <w:sz w:val="24"/>
+          <w:szCs w:val="24"/>
+        </w:rPr>
+        <w:t>    } </w:t>
+      </w:r>
+      <w:r>
+        <w:rPr>
+          <w:rFonts w:ascii="Consolas" w:eastAsia="Times New Roman" w:hAnsi="Consolas" w:cs="Times New Roman"/>
+          <w:color w:val="C586C0"/>
+          <w:sz w:val="24"/>
+          <w:szCs w:val="24"/>
+        </w:rPr>
+        <w:t>else</w:t>
+      </w:r>
+      <w:r>
+        <w:rPr>
+          <w:rFonts w:ascii="Consolas" w:eastAsia="Times New Roman" w:hAnsi="Consolas" w:cs="Times New Roman"/>
+          <w:color w:val="D4D4D4"/>
+          <w:sz w:val="24"/>
+          <w:szCs w:val="24"/>
+        </w:rPr>
+        <w:t> {</w:t>
+      </w:r>
+    </w:p>
+    <w:p>
+      <w:pPr>
+        <w:shd w:val="clear" w:color="auto" w:fill="1E1E1E"/>
+        <w:spacing w:after="0" w:line="163" w:lineRule="atLeast"/>
+        <w:rPr>
+          <w:rFonts w:ascii="Consolas" w:eastAsia="Times New Roman" w:hAnsi="Consolas" w:cs="Times New Roman"/>
+          <w:color w:val="D4D4D4"/>
+          <w:sz w:val="24"/>
+          <w:szCs w:val="24"/>
+        </w:rPr>
+      </w:pPr>
+      <w:r>
+        <w:rPr>
+          <w:rFonts w:ascii="Consolas" w:eastAsia="Times New Roman" w:hAnsi="Consolas" w:cs="Times New Roman"/>
+          <w:color w:val="D4D4D4"/>
+          <w:sz w:val="24"/>
+          <w:szCs w:val="24"/>
+        </w:rPr>
+        <w:t>      </w:t>
+      </w:r>
+      <w:proofErr w:type="spellStart"/>
+      <w:proofErr w:type="gramStart"/>
+      <w:r>
+        <w:rPr>
+          <w:rFonts w:ascii="Consolas" w:eastAsia="Times New Roman" w:hAnsi="Consolas" w:cs="Times New Roman"/>
+          <w:color w:val="4FC1FF"/>
+          <w:sz w:val="24"/>
+          <w:szCs w:val="24"/>
+        </w:rPr>
+        <w:t>updatedCartItems</w:t>
+      </w:r>
+      <w:r>
+        <w:rPr>
+          <w:rFonts w:ascii="Consolas" w:eastAsia="Times New Roman" w:hAnsi="Consolas" w:cs="Times New Roman"/>
+          <w:color w:val="D4D4D4"/>
+          <w:sz w:val="24"/>
+          <w:szCs w:val="24"/>
+        </w:rPr>
+        <w:t>.</w:t>
+      </w:r>
+      <w:r>
+        <w:rPr>
+          <w:rFonts w:ascii="Consolas" w:eastAsia="Times New Roman" w:hAnsi="Consolas" w:cs="Times New Roman"/>
+          <w:color w:val="DCDCAA"/>
+          <w:sz w:val="24"/>
+          <w:szCs w:val="24"/>
+        </w:rPr>
+        <w:t>push</w:t>
+      </w:r>
+      <w:proofErr w:type="spellEnd"/>
+      <w:r>
+        <w:rPr>
+          <w:rFonts w:ascii="Consolas" w:eastAsia="Times New Roman" w:hAnsi="Consolas" w:cs="Times New Roman"/>
+          <w:color w:val="D4D4D4"/>
+          <w:sz w:val="24"/>
+          <w:szCs w:val="24"/>
+        </w:rPr>
+        <w:t>({</w:t>
+      </w:r>
+      <w:proofErr w:type="gramEnd"/>
+    </w:p>
+    <w:p>
+      <w:pPr>
+        <w:shd w:val="clear" w:color="auto" w:fill="1E1E1E"/>
+        <w:spacing w:after="0" w:line="163" w:lineRule="atLeast"/>
+        <w:rPr>
+          <w:rFonts w:ascii="Consolas" w:eastAsia="Times New Roman" w:hAnsi="Consolas" w:cs="Times New Roman"/>
+          <w:color w:val="D4D4D4"/>
+          <w:sz w:val="24"/>
+          <w:szCs w:val="24"/>
+        </w:rPr>
+      </w:pPr>
+      <w:r>
+        <w:rPr>
+          <w:rFonts w:ascii="Consolas" w:eastAsia="Times New Roman" w:hAnsi="Consolas" w:cs="Times New Roman"/>
+          <w:color w:val="D4D4D4"/>
+          <w:sz w:val="24"/>
+          <w:szCs w:val="24"/>
+        </w:rPr>
+        <w:t>        </w:t>
+      </w:r>
+      <w:proofErr w:type="spellStart"/>
+      <w:proofErr w:type="gramStart"/>
+      <w:r>
+        <w:rPr>
+          <w:rFonts w:ascii="Consolas" w:eastAsia="Times New Roman" w:hAnsi="Consolas" w:cs="Times New Roman"/>
+          <w:color w:val="9CDCFE"/>
+          <w:sz w:val="24"/>
+          <w:szCs w:val="24"/>
+        </w:rPr>
+        <w:t>productId</w:t>
+      </w:r>
+      <w:proofErr w:type="spellEnd"/>
+      <w:proofErr w:type="gramEnd"/>
+      <w:r>
+        <w:rPr>
+          <w:rFonts w:ascii="Consolas" w:eastAsia="Times New Roman" w:hAnsi="Consolas" w:cs="Times New Roman"/>
+          <w:color w:val="9CDCFE"/>
+          <w:sz w:val="24"/>
+          <w:szCs w:val="24"/>
+        </w:rPr>
+        <w:t>:</w:t>
+      </w:r>
+      <w:r>
+        <w:rPr>
+          <w:rFonts w:ascii="Consolas" w:eastAsia="Times New Roman" w:hAnsi="Consolas" w:cs="Times New Roman"/>
+          <w:color w:val="D4D4D4"/>
+          <w:sz w:val="24"/>
+          <w:szCs w:val="24"/>
+        </w:rPr>
+        <w:t> </w:t>
+      </w:r>
+      <w:r>
+        <w:rPr>
+          <w:rFonts w:ascii="Consolas" w:eastAsia="Times New Roman" w:hAnsi="Consolas" w:cs="Times New Roman"/>
+          <w:color w:val="569CD6"/>
+          <w:sz w:val="24"/>
+          <w:szCs w:val="24"/>
+        </w:rPr>
+        <w:t>new</w:t>
+      </w:r>
+      <w:r>
+        <w:rPr>
+          <w:rFonts w:ascii="Consolas" w:eastAsia="Times New Roman" w:hAnsi="Consolas" w:cs="Times New Roman"/>
+          <w:color w:val="D4D4D4"/>
+          <w:sz w:val="24"/>
+          <w:szCs w:val="24"/>
+        </w:rPr>
+        <w:t> </w:t>
+      </w:r>
+      <w:proofErr w:type="spellStart"/>
+      <w:r>
+        <w:rPr>
+          <w:rFonts w:ascii="Consolas" w:eastAsia="Times New Roman" w:hAnsi="Consolas" w:cs="Times New Roman"/>
+          <w:color w:val="4EC9B0"/>
+          <w:sz w:val="24"/>
+          <w:szCs w:val="24"/>
+        </w:rPr>
+        <w:t>ObjectId</w:t>
+      </w:r>
+      <w:proofErr w:type="spellEnd"/>
+      <w:r>
+        <w:rPr>
+          <w:rFonts w:ascii="Consolas" w:eastAsia="Times New Roman" w:hAnsi="Consolas" w:cs="Times New Roman"/>
+          <w:color w:val="D4D4D4"/>
+          <w:sz w:val="24"/>
+          <w:szCs w:val="24"/>
+        </w:rPr>
+        <w:t>(</w:t>
+      </w:r>
+      <w:proofErr w:type="spellStart"/>
+      <w:r>
+        <w:rPr>
+          <w:rFonts w:ascii="Consolas" w:eastAsia="Times New Roman" w:hAnsi="Consolas" w:cs="Times New Roman"/>
+          <w:color w:val="9CDCFE"/>
+          <w:sz w:val="24"/>
+          <w:szCs w:val="24"/>
+        </w:rPr>
+        <w:t>product</w:t>
+      </w:r>
+      <w:r>
+        <w:rPr>
+          <w:rFonts w:ascii="Consolas" w:eastAsia="Times New Roman" w:hAnsi="Consolas" w:cs="Times New Roman"/>
+          <w:color w:val="D4D4D4"/>
+          <w:sz w:val="24"/>
+          <w:szCs w:val="24"/>
+        </w:rPr>
+        <w:t>.</w:t>
+      </w:r>
+      <w:r>
+        <w:rPr>
+          <w:rFonts w:ascii="Consolas" w:eastAsia="Times New Roman" w:hAnsi="Consolas" w:cs="Times New Roman"/>
+          <w:color w:val="9CDCFE"/>
+          <w:sz w:val="24"/>
+          <w:szCs w:val="24"/>
+        </w:rPr>
+        <w:t>_id</w:t>
+      </w:r>
+      <w:proofErr w:type="spellEnd"/>
+      <w:r>
+        <w:rPr>
+          <w:rFonts w:ascii="Consolas" w:eastAsia="Times New Roman" w:hAnsi="Consolas" w:cs="Times New Roman"/>
+          <w:color w:val="D4D4D4"/>
+          <w:sz w:val="24"/>
+          <w:szCs w:val="24"/>
+        </w:rPr>
+        <w:t>),</w:t>
+      </w:r>
+    </w:p>
+    <w:p>
+      <w:pPr>
+        <w:shd w:val="clear" w:color="auto" w:fill="1E1E1E"/>
+        <w:spacing w:after="0" w:line="163" w:lineRule="atLeast"/>
+        <w:rPr>
+          <w:rFonts w:ascii="Consolas" w:eastAsia="Times New Roman" w:hAnsi="Consolas" w:cs="Times New Roman"/>
+          <w:color w:val="D4D4D4"/>
+          <w:sz w:val="24"/>
+          <w:szCs w:val="24"/>
+        </w:rPr>
+      </w:pPr>
+      <w:r>
+        <w:rPr>
+          <w:rFonts w:ascii="Consolas" w:eastAsia="Times New Roman" w:hAnsi="Consolas" w:cs="Times New Roman"/>
+          <w:color w:val="D4D4D4"/>
+          <w:sz w:val="24"/>
+          <w:szCs w:val="24"/>
+        </w:rPr>
+        <w:t>        </w:t>
+      </w:r>
+      <w:proofErr w:type="gramStart"/>
+      <w:r>
+        <w:rPr>
+          <w:rFonts w:ascii="Consolas" w:eastAsia="Times New Roman" w:hAnsi="Consolas" w:cs="Times New Roman"/>
+          <w:color w:val="9CDCFE"/>
+          <w:sz w:val="24"/>
+          <w:szCs w:val="24"/>
+        </w:rPr>
+        <w:t>quantity</w:t>
+      </w:r>
+      <w:proofErr w:type="gramEnd"/>
+      <w:r>
+        <w:rPr>
+          <w:rFonts w:ascii="Consolas" w:eastAsia="Times New Roman" w:hAnsi="Consolas" w:cs="Times New Roman"/>
+          <w:color w:val="9CDCFE"/>
+          <w:sz w:val="24"/>
+          <w:szCs w:val="24"/>
+        </w:rPr>
+        <w:t>:</w:t>
+      </w:r>
+      <w:r>
+        <w:rPr>
+          <w:rFonts w:ascii="Consolas" w:eastAsia="Times New Roman" w:hAnsi="Consolas" w:cs="Times New Roman"/>
+          <w:color w:val="D4D4D4"/>
+          <w:sz w:val="24"/>
+          <w:szCs w:val="24"/>
+        </w:rPr>
+        <w:t> </w:t>
+      </w:r>
+      <w:proofErr w:type="spellStart"/>
+      <w:r>
+        <w:rPr>
+          <w:rFonts w:ascii="Consolas" w:eastAsia="Times New Roman" w:hAnsi="Consolas" w:cs="Times New Roman"/>
+          <w:color w:val="9CDCFE"/>
+          <w:sz w:val="24"/>
+          <w:szCs w:val="24"/>
+        </w:rPr>
+        <w:t>newQuantity</w:t>
+      </w:r>
+      <w:proofErr w:type="spellEnd"/>
+    </w:p>
+    <w:p>
+      <w:pPr>
+        <w:shd w:val="clear" w:color="auto" w:fill="1E1E1E"/>
+        <w:spacing w:after="0" w:line="163" w:lineRule="atLeast"/>
+        <w:rPr>
+          <w:rFonts w:ascii="Consolas" w:eastAsia="Times New Roman" w:hAnsi="Consolas" w:cs="Times New Roman"/>
+          <w:color w:val="D4D4D4"/>
+          <w:sz w:val="24"/>
+          <w:szCs w:val="24"/>
+        </w:rPr>
+      </w:pPr>
+      <w:r>
+        <w:rPr>
+          <w:rFonts w:ascii="Consolas" w:eastAsia="Times New Roman" w:hAnsi="Consolas" w:cs="Times New Roman"/>
+          <w:color w:val="D4D4D4"/>
+          <w:sz w:val="24"/>
+          <w:szCs w:val="24"/>
+        </w:rPr>
+        <w:t>      });</w:t>
+      </w:r>
+    </w:p>
+    <w:p>
+      <w:pPr>
+        <w:shd w:val="clear" w:color="auto" w:fill="1E1E1E"/>
+        <w:spacing w:after="0" w:line="163" w:lineRule="atLeast"/>
+        <w:rPr>
+          <w:rFonts w:ascii="Consolas" w:eastAsia="Times New Roman" w:hAnsi="Consolas" w:cs="Times New Roman"/>
+          <w:color w:val="D4D4D4"/>
+          <w:sz w:val="24"/>
+          <w:szCs w:val="24"/>
+        </w:rPr>
+      </w:pPr>
+      <w:r>
+        <w:rPr>
+          <w:rFonts w:ascii="Consolas" w:eastAsia="Times New Roman" w:hAnsi="Consolas" w:cs="Times New Roman"/>
+          <w:color w:val="D4D4D4"/>
+          <w:sz w:val="24"/>
+          <w:szCs w:val="24"/>
+        </w:rPr>
+        <w:t>    }</w:t>
+      </w:r>
+    </w:p>
+    <w:p>
+      <w:pPr>
+        <w:shd w:val="clear" w:color="auto" w:fill="1E1E1E"/>
+        <w:spacing w:after="0" w:line="163" w:lineRule="atLeast"/>
+        <w:rPr>
+          <w:rFonts w:ascii="Consolas" w:eastAsia="Times New Roman" w:hAnsi="Consolas" w:cs="Times New Roman"/>
+          <w:color w:val="D4D4D4"/>
+          <w:sz w:val="24"/>
+          <w:szCs w:val="24"/>
+        </w:rPr>
+      </w:pPr>
+      <w:r>
+        <w:rPr>
+          <w:rFonts w:ascii="Consolas" w:eastAsia="Times New Roman" w:hAnsi="Consolas" w:cs="Times New Roman"/>
+          <w:color w:val="D4D4D4"/>
+          <w:sz w:val="24"/>
+          <w:szCs w:val="24"/>
+        </w:rPr>
+        <w:t>    </w:t>
+      </w:r>
+      <w:proofErr w:type="gramStart"/>
+      <w:r>
+        <w:rPr>
+          <w:rFonts w:ascii="Consolas" w:eastAsia="Times New Roman" w:hAnsi="Consolas" w:cs="Times New Roman"/>
+          <w:color w:val="569CD6"/>
+          <w:sz w:val="24"/>
+          <w:szCs w:val="24"/>
+        </w:rPr>
+        <w:t>const</w:t>
+      </w:r>
+      <w:proofErr w:type="gramEnd"/>
+      <w:r>
+        <w:rPr>
+          <w:rFonts w:ascii="Consolas" w:eastAsia="Times New Roman" w:hAnsi="Consolas" w:cs="Times New Roman"/>
+          <w:color w:val="D4D4D4"/>
+          <w:sz w:val="24"/>
+          <w:szCs w:val="24"/>
+        </w:rPr>
+        <w:t> </w:t>
+      </w:r>
+      <w:proofErr w:type="spellStart"/>
+      <w:r>
+        <w:rPr>
+          <w:rFonts w:ascii="Consolas" w:eastAsia="Times New Roman" w:hAnsi="Consolas" w:cs="Times New Roman"/>
+          <w:color w:val="4FC1FF"/>
+          <w:sz w:val="24"/>
+          <w:szCs w:val="24"/>
+        </w:rPr>
+        <w:t>updatedCart</w:t>
+      </w:r>
+      <w:proofErr w:type="spellEnd"/>
+      <w:r>
+        <w:rPr>
+          <w:rFonts w:ascii="Consolas" w:eastAsia="Times New Roman" w:hAnsi="Consolas" w:cs="Times New Roman"/>
+          <w:color w:val="D4D4D4"/>
+          <w:sz w:val="24"/>
+          <w:szCs w:val="24"/>
+        </w:rPr>
+        <w:t> = {</w:t>
+      </w:r>
+    </w:p>
+    <w:p>
+      <w:pPr>
+        <w:shd w:val="clear" w:color="auto" w:fill="1E1E1E"/>
+        <w:spacing w:after="0" w:line="163" w:lineRule="atLeast"/>
+        <w:rPr>
+          <w:rFonts w:ascii="Consolas" w:eastAsia="Times New Roman" w:hAnsi="Consolas" w:cs="Times New Roman"/>
+          <w:color w:val="D4D4D4"/>
+          <w:sz w:val="24"/>
+          <w:szCs w:val="24"/>
+        </w:rPr>
+      </w:pPr>
+      <w:r>
+        <w:rPr>
+          <w:rFonts w:ascii="Consolas" w:eastAsia="Times New Roman" w:hAnsi="Consolas" w:cs="Times New Roman"/>
+          <w:color w:val="D4D4D4"/>
+          <w:sz w:val="24"/>
+          <w:szCs w:val="24"/>
+        </w:rPr>
+        <w:t>      </w:t>
+      </w:r>
+      <w:proofErr w:type="gramStart"/>
+      <w:r>
+        <w:rPr>
+          <w:rFonts w:ascii="Consolas" w:eastAsia="Times New Roman" w:hAnsi="Consolas" w:cs="Times New Roman"/>
+          <w:color w:val="9CDCFE"/>
+          <w:sz w:val="24"/>
+          <w:szCs w:val="24"/>
+        </w:rPr>
+        <w:t>items</w:t>
+      </w:r>
+      <w:proofErr w:type="gramEnd"/>
+      <w:r>
+        <w:rPr>
+          <w:rFonts w:ascii="Consolas" w:eastAsia="Times New Roman" w:hAnsi="Consolas" w:cs="Times New Roman"/>
+          <w:color w:val="9CDCFE"/>
+          <w:sz w:val="24"/>
+          <w:szCs w:val="24"/>
+        </w:rPr>
+        <w:t>:</w:t>
+      </w:r>
+      <w:r>
+        <w:rPr>
+          <w:rFonts w:ascii="Consolas" w:eastAsia="Times New Roman" w:hAnsi="Consolas" w:cs="Times New Roman"/>
+          <w:color w:val="D4D4D4"/>
+          <w:sz w:val="24"/>
+          <w:szCs w:val="24"/>
+        </w:rPr>
+        <w:t> </w:t>
+      </w:r>
+      <w:proofErr w:type="spellStart"/>
+      <w:r>
+        <w:rPr>
+          <w:rFonts w:ascii="Consolas" w:eastAsia="Times New Roman" w:hAnsi="Consolas" w:cs="Times New Roman"/>
+          <w:color w:val="4FC1FF"/>
+          <w:sz w:val="24"/>
+          <w:szCs w:val="24"/>
+        </w:rPr>
+        <w:t>updatedCartItems</w:t>
+      </w:r>
+      <w:proofErr w:type="spellEnd"/>
+    </w:p>
+    <w:p>
+      <w:pPr>
+        <w:shd w:val="clear" w:color="auto" w:fill="1E1E1E"/>
+        <w:spacing w:after="0" w:line="163" w:lineRule="atLeast"/>
+        <w:rPr>
+          <w:rFonts w:ascii="Consolas" w:eastAsia="Times New Roman" w:hAnsi="Consolas" w:cs="Times New Roman"/>
+          <w:color w:val="D4D4D4"/>
+          <w:sz w:val="24"/>
+          <w:szCs w:val="24"/>
+        </w:rPr>
+      </w:pPr>
+      <w:r>
+        <w:rPr>
+          <w:rFonts w:ascii="Consolas" w:eastAsia="Times New Roman" w:hAnsi="Consolas" w:cs="Times New Roman"/>
+          <w:color w:val="D4D4D4"/>
+          <w:sz w:val="24"/>
+          <w:szCs w:val="24"/>
+        </w:rPr>
+        <w:t>    };</w:t>
+      </w:r>
+    </w:p>
+    <w:p>
+      <w:pPr>
+        <w:shd w:val="clear" w:color="auto" w:fill="1E1E1E"/>
+        <w:spacing w:after="0" w:line="163" w:lineRule="atLeast"/>
+        <w:rPr>
+          <w:rFonts w:ascii="Consolas" w:eastAsia="Times New Roman" w:hAnsi="Consolas" w:cs="Times New Roman"/>
+          <w:color w:val="D4D4D4"/>
+          <w:sz w:val="24"/>
+          <w:szCs w:val="24"/>
+        </w:rPr>
+      </w:pPr>
+      <w:r>
+        <w:rPr>
+          <w:rFonts w:ascii="Consolas" w:eastAsia="Times New Roman" w:hAnsi="Consolas" w:cs="Times New Roman"/>
+          <w:color w:val="D4D4D4"/>
+          <w:sz w:val="24"/>
+          <w:szCs w:val="24"/>
+        </w:rPr>
+        <w:t>    </w:t>
+      </w:r>
+      <w:proofErr w:type="gramStart"/>
+      <w:r>
+        <w:rPr>
+          <w:rFonts w:ascii="Consolas" w:eastAsia="Times New Roman" w:hAnsi="Consolas" w:cs="Times New Roman"/>
+          <w:color w:val="569CD6"/>
+          <w:sz w:val="24"/>
+          <w:szCs w:val="24"/>
+        </w:rPr>
+        <w:t>const</w:t>
+      </w:r>
+      <w:proofErr w:type="gramEnd"/>
+      <w:r>
+        <w:rPr>
+          <w:rFonts w:ascii="Consolas" w:eastAsia="Times New Roman" w:hAnsi="Consolas" w:cs="Times New Roman"/>
+          <w:color w:val="D4D4D4"/>
+          <w:sz w:val="24"/>
+          <w:szCs w:val="24"/>
+        </w:rPr>
+        <w:t> </w:t>
+      </w:r>
+      <w:r>
+        <w:rPr>
+          <w:rFonts w:ascii="Consolas" w:eastAsia="Times New Roman" w:hAnsi="Consolas" w:cs="Times New Roman"/>
+          <w:color w:val="4FC1FF"/>
+          <w:sz w:val="24"/>
+          <w:szCs w:val="24"/>
+        </w:rPr>
+        <w:t>db</w:t>
+      </w:r>
+      <w:r>
+        <w:rPr>
+          <w:rFonts w:ascii="Consolas" w:eastAsia="Times New Roman" w:hAnsi="Consolas" w:cs="Times New Roman"/>
+          <w:color w:val="D4D4D4"/>
+          <w:sz w:val="24"/>
+          <w:szCs w:val="24"/>
+        </w:rPr>
+        <w:t> = </w:t>
+      </w:r>
+      <w:proofErr w:type="spellStart"/>
+      <w:r>
+        <w:rPr>
+          <w:rFonts w:ascii="Consolas" w:eastAsia="Times New Roman" w:hAnsi="Consolas" w:cs="Times New Roman"/>
+          <w:color w:val="DCDCAA"/>
+          <w:sz w:val="24"/>
+          <w:szCs w:val="24"/>
+        </w:rPr>
+        <w:t>getDb</w:t>
+      </w:r>
+      <w:proofErr w:type="spellEnd"/>
+      <w:r>
+        <w:rPr>
+          <w:rFonts w:ascii="Consolas" w:eastAsia="Times New Roman" w:hAnsi="Consolas" w:cs="Times New Roman"/>
+          <w:color w:val="D4D4D4"/>
+          <w:sz w:val="24"/>
+          <w:szCs w:val="24"/>
+        </w:rPr>
+        <w:t>();</w:t>
+      </w:r>
+    </w:p>
+    <w:p>
+      <w:pPr>
+        <w:shd w:val="clear" w:color="auto" w:fill="1E1E1E"/>
+        <w:spacing w:after="0" w:line="163" w:lineRule="atLeast"/>
+        <w:rPr>
+          <w:rFonts w:ascii="Consolas" w:eastAsia="Times New Roman" w:hAnsi="Consolas" w:cs="Times New Roman"/>
+          <w:color w:val="D4D4D4"/>
+          <w:sz w:val="24"/>
+          <w:szCs w:val="24"/>
+        </w:rPr>
+      </w:pPr>
+      <w:r>
+        <w:rPr>
+          <w:rFonts w:ascii="Consolas" w:eastAsia="Times New Roman" w:hAnsi="Consolas" w:cs="Times New Roman"/>
+          <w:color w:val="D4D4D4"/>
+          <w:sz w:val="24"/>
+          <w:szCs w:val="24"/>
+        </w:rPr>
+        <w:t>    </w:t>
+      </w:r>
+      <w:proofErr w:type="gramStart"/>
+      <w:r>
+        <w:rPr>
+          <w:rFonts w:ascii="Consolas" w:eastAsia="Times New Roman" w:hAnsi="Consolas" w:cs="Times New Roman"/>
+          <w:color w:val="C586C0"/>
+          <w:sz w:val="24"/>
+          <w:szCs w:val="24"/>
+        </w:rPr>
+        <w:t>return</w:t>
+      </w:r>
+      <w:proofErr w:type="gramEnd"/>
+      <w:r>
+        <w:rPr>
+          <w:rFonts w:ascii="Consolas" w:eastAsia="Times New Roman" w:hAnsi="Consolas" w:cs="Times New Roman"/>
+          <w:color w:val="D4D4D4"/>
+          <w:sz w:val="24"/>
+          <w:szCs w:val="24"/>
+        </w:rPr>
+        <w:t> </w:t>
+      </w:r>
+      <w:r>
+        <w:rPr>
+          <w:rFonts w:ascii="Consolas" w:eastAsia="Times New Roman" w:hAnsi="Consolas" w:cs="Times New Roman"/>
+          <w:color w:val="4FC1FF"/>
+          <w:sz w:val="24"/>
+          <w:szCs w:val="24"/>
+        </w:rPr>
+        <w:t>db</w:t>
+      </w:r>
+    </w:p>
+    <w:p>
+      <w:pPr>
+        <w:shd w:val="clear" w:color="auto" w:fill="1E1E1E"/>
+        <w:spacing w:after="0" w:line="163" w:lineRule="atLeast"/>
+        <w:rPr>
+          <w:rFonts w:ascii="Consolas" w:eastAsia="Times New Roman" w:hAnsi="Consolas" w:cs="Times New Roman"/>
+          <w:color w:val="D4D4D4"/>
+          <w:sz w:val="24"/>
+          <w:szCs w:val="24"/>
+        </w:rPr>
+      </w:pPr>
+      <w:r>
+        <w:rPr>
+          <w:rFonts w:ascii="Consolas" w:eastAsia="Times New Roman" w:hAnsi="Consolas" w:cs="Times New Roman"/>
+          <w:color w:val="D4D4D4"/>
+          <w:sz w:val="24"/>
+          <w:szCs w:val="24"/>
+        </w:rPr>
+        <w:t>      .</w:t>
+      </w:r>
+      <w:proofErr w:type="gramStart"/>
+      <w:r>
+        <w:rPr>
+          <w:rFonts w:ascii="Consolas" w:eastAsia="Times New Roman" w:hAnsi="Consolas" w:cs="Times New Roman"/>
+          <w:color w:val="DCDCAA"/>
+          <w:sz w:val="24"/>
+          <w:szCs w:val="24"/>
+        </w:rPr>
+        <w:t>collection</w:t>
+      </w:r>
+      <w:r>
+        <w:rPr>
+          <w:rFonts w:ascii="Consolas" w:eastAsia="Times New Roman" w:hAnsi="Consolas" w:cs="Times New Roman"/>
+          <w:color w:val="D4D4D4"/>
+          <w:sz w:val="24"/>
+          <w:szCs w:val="24"/>
+        </w:rPr>
+        <w:t>(</w:t>
+      </w:r>
+      <w:proofErr w:type="gramEnd"/>
+      <w:r>
+        <w:rPr>
+          <w:rFonts w:ascii="Consolas" w:eastAsia="Times New Roman" w:hAnsi="Consolas" w:cs="Times New Roman"/>
+          <w:color w:val="CE9178"/>
+          <w:sz w:val="24"/>
+          <w:szCs w:val="24"/>
+        </w:rPr>
+        <w:t>'users'</w:t>
+      </w:r>
+      <w:r>
+        <w:rPr>
+          <w:rFonts w:ascii="Consolas" w:eastAsia="Times New Roman" w:hAnsi="Consolas" w:cs="Times New Roman"/>
+          <w:color w:val="D4D4D4"/>
+          <w:sz w:val="24"/>
+          <w:szCs w:val="24"/>
+        </w:rPr>
+        <w:t>)</w:t>
+      </w:r>
+    </w:p>
+    <w:p>
+      <w:pPr>
+        <w:shd w:val="clear" w:color="auto" w:fill="1E1E1E"/>
+        <w:spacing w:after="0" w:line="163" w:lineRule="atLeast"/>
+        <w:rPr>
+          <w:rFonts w:ascii="Consolas" w:eastAsia="Times New Roman" w:hAnsi="Consolas" w:cs="Times New Roman"/>
+          <w:color w:val="D4D4D4"/>
+          <w:sz w:val="24"/>
+          <w:szCs w:val="24"/>
+        </w:rPr>
+      </w:pPr>
+      <w:r>
+        <w:rPr>
+          <w:rFonts w:ascii="Consolas" w:eastAsia="Times New Roman" w:hAnsi="Consolas" w:cs="Times New Roman"/>
+          <w:color w:val="D4D4D4"/>
+          <w:sz w:val="24"/>
+          <w:szCs w:val="24"/>
+        </w:rPr>
+        <w:t>      .</w:t>
+      </w:r>
+      <w:proofErr w:type="spellStart"/>
+      <w:proofErr w:type="gramStart"/>
+      <w:r>
+        <w:rPr>
+          <w:rFonts w:ascii="Consolas" w:eastAsia="Times New Roman" w:hAnsi="Consolas" w:cs="Times New Roman"/>
+          <w:color w:val="DCDCAA"/>
+          <w:sz w:val="24"/>
+          <w:szCs w:val="24"/>
+        </w:rPr>
+        <w:t>updateOne</w:t>
+      </w:r>
+      <w:proofErr w:type="spellEnd"/>
+      <w:r>
+        <w:rPr>
+          <w:rFonts w:ascii="Consolas" w:eastAsia="Times New Roman" w:hAnsi="Consolas" w:cs="Times New Roman"/>
+          <w:color w:val="D4D4D4"/>
+          <w:sz w:val="24"/>
+          <w:szCs w:val="24"/>
+        </w:rPr>
+        <w:t>(</w:t>
+      </w:r>
+      <w:proofErr w:type="gramEnd"/>
+    </w:p>
+    <w:p>
+      <w:pPr>
+        <w:shd w:val="clear" w:color="auto" w:fill="1E1E1E"/>
+        <w:spacing w:after="0" w:line="163" w:lineRule="atLeast"/>
+        <w:rPr>
+          <w:rFonts w:ascii="Consolas" w:eastAsia="Times New Roman" w:hAnsi="Consolas" w:cs="Times New Roman"/>
+          <w:color w:val="D4D4D4"/>
+          <w:sz w:val="24"/>
+          <w:szCs w:val="24"/>
+        </w:rPr>
+      </w:pPr>
+      <w:r>
+        <w:rPr>
+          <w:rFonts w:ascii="Consolas" w:eastAsia="Times New Roman" w:hAnsi="Consolas" w:cs="Times New Roman"/>
+          <w:color w:val="D4D4D4"/>
+          <w:sz w:val="24"/>
+          <w:szCs w:val="24"/>
+        </w:rPr>
+        <w:t>        </w:t>
+      </w:r>
+      <w:proofErr w:type="gramStart"/>
+      <w:r>
+        <w:rPr>
+          <w:rFonts w:ascii="Consolas" w:eastAsia="Times New Roman" w:hAnsi="Consolas" w:cs="Times New Roman"/>
+          <w:color w:val="D4D4D4"/>
+          <w:sz w:val="24"/>
+          <w:szCs w:val="24"/>
+        </w:rPr>
+        <w:t>{ </w:t>
+      </w:r>
+      <w:r>
+        <w:rPr>
+          <w:rFonts w:ascii="Consolas" w:eastAsia="Times New Roman" w:hAnsi="Consolas" w:cs="Times New Roman"/>
+          <w:color w:val="9CDCFE"/>
+          <w:sz w:val="24"/>
+          <w:szCs w:val="24"/>
+        </w:rPr>
+        <w:t>_</w:t>
+      </w:r>
+      <w:proofErr w:type="gramEnd"/>
+      <w:r>
+        <w:rPr>
+          <w:rFonts w:ascii="Consolas" w:eastAsia="Times New Roman" w:hAnsi="Consolas" w:cs="Times New Roman"/>
+          <w:color w:val="9CDCFE"/>
+          <w:sz w:val="24"/>
+          <w:szCs w:val="24"/>
+        </w:rPr>
+        <w:t>id:</w:t>
+      </w:r>
+      <w:r>
+        <w:rPr>
+          <w:rFonts w:ascii="Consolas" w:eastAsia="Times New Roman" w:hAnsi="Consolas" w:cs="Times New Roman"/>
+          <w:color w:val="D4D4D4"/>
+          <w:sz w:val="24"/>
+          <w:szCs w:val="24"/>
+        </w:rPr>
+        <w:t> </w:t>
+      </w:r>
+      <w:r>
+        <w:rPr>
+          <w:rFonts w:ascii="Consolas" w:eastAsia="Times New Roman" w:hAnsi="Consolas" w:cs="Times New Roman"/>
+          <w:color w:val="569CD6"/>
+          <w:sz w:val="24"/>
+          <w:szCs w:val="24"/>
+        </w:rPr>
+        <w:t>new</w:t>
+      </w:r>
+      <w:r>
+        <w:rPr>
+          <w:rFonts w:ascii="Consolas" w:eastAsia="Times New Roman" w:hAnsi="Consolas" w:cs="Times New Roman"/>
+          <w:color w:val="D4D4D4"/>
+          <w:sz w:val="24"/>
+          <w:szCs w:val="24"/>
+        </w:rPr>
+        <w:t> </w:t>
+      </w:r>
+      <w:proofErr w:type="spellStart"/>
+      <w:r>
+        <w:rPr>
+          <w:rFonts w:ascii="Consolas" w:eastAsia="Times New Roman" w:hAnsi="Consolas" w:cs="Times New Roman"/>
+          <w:color w:val="4EC9B0"/>
+          <w:sz w:val="24"/>
+          <w:szCs w:val="24"/>
+        </w:rPr>
+        <w:t>ObjectId</w:t>
+      </w:r>
+      <w:proofErr w:type="spellEnd"/>
+      <w:r>
+        <w:rPr>
+          <w:rFonts w:ascii="Consolas" w:eastAsia="Times New Roman" w:hAnsi="Consolas" w:cs="Times New Roman"/>
+          <w:color w:val="D4D4D4"/>
+          <w:sz w:val="24"/>
+          <w:szCs w:val="24"/>
+        </w:rPr>
+        <w:t>(</w:t>
+      </w:r>
+      <w:proofErr w:type="spellStart"/>
+      <w:r>
+        <w:rPr>
+          <w:rFonts w:ascii="Consolas" w:eastAsia="Times New Roman" w:hAnsi="Consolas" w:cs="Times New Roman"/>
+          <w:color w:val="569CD6"/>
+          <w:sz w:val="24"/>
+          <w:szCs w:val="24"/>
+        </w:rPr>
+        <w:t>this</w:t>
+      </w:r>
+      <w:r>
+        <w:rPr>
+          <w:rFonts w:ascii="Consolas" w:eastAsia="Times New Roman" w:hAnsi="Consolas" w:cs="Times New Roman"/>
+          <w:color w:val="D4D4D4"/>
+          <w:sz w:val="24"/>
+          <w:szCs w:val="24"/>
+        </w:rPr>
+        <w:t>.</w:t>
+      </w:r>
+      <w:r>
+        <w:rPr>
+          <w:rFonts w:ascii="Consolas" w:eastAsia="Times New Roman" w:hAnsi="Consolas" w:cs="Times New Roman"/>
+          <w:color w:val="9CDCFE"/>
+          <w:sz w:val="24"/>
+          <w:szCs w:val="24"/>
+        </w:rPr>
+        <w:t>_id</w:t>
+      </w:r>
+      <w:proofErr w:type="spellEnd"/>
+      <w:r>
+        <w:rPr>
+          <w:rFonts w:ascii="Consolas" w:eastAsia="Times New Roman" w:hAnsi="Consolas" w:cs="Times New Roman"/>
+          <w:color w:val="D4D4D4"/>
+          <w:sz w:val="24"/>
+          <w:szCs w:val="24"/>
+        </w:rPr>
+        <w:t>) },</w:t>
+      </w:r>
+    </w:p>
+    <w:p>
+      <w:pPr>
+        <w:shd w:val="clear" w:color="auto" w:fill="1E1E1E"/>
+        <w:spacing w:after="0" w:line="163" w:lineRule="atLeast"/>
+        <w:rPr>
+          <w:rFonts w:ascii="Consolas" w:eastAsia="Times New Roman" w:hAnsi="Consolas" w:cs="Times New Roman"/>
+          <w:color w:val="D4D4D4"/>
+          <w:sz w:val="24"/>
+          <w:szCs w:val="24"/>
+        </w:rPr>
+      </w:pPr>
+      <w:r>
+        <w:rPr>
+          <w:rFonts w:ascii="Consolas" w:eastAsia="Times New Roman" w:hAnsi="Consolas" w:cs="Times New Roman"/>
+          <w:color w:val="D4D4D4"/>
+          <w:sz w:val="24"/>
+          <w:szCs w:val="24"/>
+        </w:rPr>
+        <w:t>        </w:t>
+      </w:r>
+      <w:proofErr w:type="gramStart"/>
+      <w:r>
+        <w:rPr>
+          <w:rFonts w:ascii="Consolas" w:eastAsia="Times New Roman" w:hAnsi="Consolas" w:cs="Times New Roman"/>
+          <w:color w:val="D4D4D4"/>
+          <w:sz w:val="24"/>
+          <w:szCs w:val="24"/>
+        </w:rPr>
+        <w:t>{ </w:t>
+      </w:r>
+      <w:r>
+        <w:rPr>
+          <w:rFonts w:ascii="Consolas" w:eastAsia="Times New Roman" w:hAnsi="Consolas" w:cs="Times New Roman"/>
+          <w:color w:val="9CDCFE"/>
+          <w:sz w:val="24"/>
+          <w:szCs w:val="24"/>
+        </w:rPr>
+        <w:t>$</w:t>
+      </w:r>
+      <w:proofErr w:type="gramEnd"/>
+      <w:r>
+        <w:rPr>
+          <w:rFonts w:ascii="Consolas" w:eastAsia="Times New Roman" w:hAnsi="Consolas" w:cs="Times New Roman"/>
+          <w:color w:val="9CDCFE"/>
+          <w:sz w:val="24"/>
+          <w:szCs w:val="24"/>
+        </w:rPr>
+        <w:t>set:</w:t>
+      </w:r>
+      <w:r>
+        <w:rPr>
+          <w:rFonts w:ascii="Consolas" w:eastAsia="Times New Roman" w:hAnsi="Consolas" w:cs="Times New Roman"/>
+          <w:color w:val="D4D4D4"/>
+          <w:sz w:val="24"/>
+          <w:szCs w:val="24"/>
+        </w:rPr>
+        <w:t> { </w:t>
+      </w:r>
+      <w:r>
+        <w:rPr>
+          <w:rFonts w:ascii="Consolas" w:eastAsia="Times New Roman" w:hAnsi="Consolas" w:cs="Times New Roman"/>
+          <w:color w:val="9CDCFE"/>
+          <w:sz w:val="24"/>
+          <w:szCs w:val="24"/>
+        </w:rPr>
+        <w:t>cart:</w:t>
+      </w:r>
+      <w:r>
+        <w:rPr>
+          <w:rFonts w:ascii="Consolas" w:eastAsia="Times New Roman" w:hAnsi="Consolas" w:cs="Times New Roman"/>
+          <w:color w:val="D4D4D4"/>
+          <w:sz w:val="24"/>
+          <w:szCs w:val="24"/>
+        </w:rPr>
+        <w:t> </w:t>
+      </w:r>
+      <w:proofErr w:type="spellStart"/>
+      <w:r>
+        <w:rPr>
+          <w:rFonts w:ascii="Consolas" w:eastAsia="Times New Roman" w:hAnsi="Consolas" w:cs="Times New Roman"/>
+          <w:color w:val="4FC1FF"/>
+          <w:sz w:val="24"/>
+          <w:szCs w:val="24"/>
+        </w:rPr>
+        <w:t>updatedCart</w:t>
+      </w:r>
+      <w:proofErr w:type="spellEnd"/>
+      <w:r>
+        <w:rPr>
+          <w:rFonts w:ascii="Consolas" w:eastAsia="Times New Roman" w:hAnsi="Consolas" w:cs="Times New Roman"/>
+          <w:color w:val="D4D4D4"/>
+          <w:sz w:val="24"/>
+          <w:szCs w:val="24"/>
+        </w:rPr>
+        <w:t> } }</w:t>
+      </w:r>
+    </w:p>
+    <w:p>
+      <w:pPr>
+        <w:shd w:val="clear" w:color="auto" w:fill="1E1E1E"/>
+        <w:spacing w:after="0" w:line="163" w:lineRule="atLeast"/>
+        <w:rPr>
+          <w:rFonts w:ascii="Consolas" w:eastAsia="Times New Roman" w:hAnsi="Consolas" w:cs="Times New Roman"/>
+          <w:color w:val="D4D4D4"/>
+          <w:sz w:val="24"/>
+          <w:szCs w:val="24"/>
+        </w:rPr>
+      </w:pPr>
+      <w:r>
+        <w:rPr>
+          <w:rFonts w:ascii="Consolas" w:eastAsia="Times New Roman" w:hAnsi="Consolas" w:cs="Times New Roman"/>
+          <w:color w:val="D4D4D4"/>
+          <w:sz w:val="24"/>
+          <w:szCs w:val="24"/>
+        </w:rPr>
+        <w:t>      );</w:t>
+      </w:r>
+    </w:p>
+    <w:p>
+      <w:pPr>
+        <w:shd w:val="clear" w:color="auto" w:fill="1E1E1E"/>
+        <w:spacing w:after="0" w:line="163" w:lineRule="atLeast"/>
+        <w:rPr>
+          <w:rFonts w:ascii="Consolas" w:eastAsia="Times New Roman" w:hAnsi="Consolas" w:cs="Times New Roman"/>
+          <w:color w:val="D4D4D4"/>
+          <w:sz w:val="24"/>
+          <w:szCs w:val="24"/>
+        </w:rPr>
+      </w:pPr>
+      <w:r>
+        <w:rPr>
+          <w:rFonts w:ascii="Consolas" w:eastAsia="Times New Roman" w:hAnsi="Consolas" w:cs="Times New Roman"/>
+          <w:color w:val="D4D4D4"/>
+          <w:sz w:val="24"/>
+          <w:szCs w:val="24"/>
+        </w:rPr>
+        <w:t>  }</w:t>
+      </w:r>
+    </w:p>
+    <w:p>
+      <w:pPr>
+        <w:shd w:val="clear" w:color="auto" w:fill="1E1E1E"/>
+        <w:spacing w:after="0" w:line="163" w:lineRule="atLeast"/>
+        <w:rPr>
+          <w:rFonts w:ascii="Consolas" w:eastAsia="Times New Roman" w:hAnsi="Consolas" w:cs="Times New Roman"/>
+          <w:color w:val="D4D4D4"/>
+          <w:sz w:val="12"/>
+          <w:szCs w:val="12"/>
+        </w:rPr>
+      </w:pPr>
+    </w:p>
+    <w:p>
+      <w:r>
+        <w:t xml:space="preserve"> So we create a reference in our user </w:t>
+      </w:r>
+      <w:proofErr w:type="gramStart"/>
+      <w:r>
+        <w:t>database  so</w:t>
+      </w:r>
+      <w:proofErr w:type="gramEnd"/>
+      <w:r>
+        <w:t xml:space="preserve"> the it takes the id as reference and can call it</w:t>
+      </w:r>
+    </w:p>
+    <w:p>
+      <w:r>
+        <w:rPr>
+          <w:noProof/>
+        </w:rPr>
+        <w:drawing>
+          <wp:inline distT="0" distB="0" distL="0" distR="0">
+            <wp:extent cx="5943600" cy="1487384"/>
+            <wp:effectExtent l="19050" t="0" r="0" b="0"/>
+            <wp:docPr id="4" name="Picture 4"/>
+            <wp:cNvGraphicFramePr>
+              <a:graphicFrameLocks xmlns:a="http://schemas.openxmlformats.org/drawingml/2006/main" noChangeAspect="1"/>
+            </wp:cNvGraphicFramePr>
+            <a:graphic xmlns:a="http://schemas.openxmlformats.org/drawingml/2006/main">
+              <a:graphicData uri="http://schemas.openxmlformats.org/drawingml/2006/picture">
+                <pic:pic xmlns:pic="http://schemas.openxmlformats.org/drawingml/2006/picture">
+                  <pic:nvPicPr>
+                    <pic:cNvPr id="0" name="Picture 4"/>
+                    <pic:cNvPicPr>
+                      <a:picLocks noChangeAspect="1" noChangeArrowheads="1"/>
+                    </pic:cNvPicPr>
+                  </pic:nvPicPr>
+                  <pic:blipFill>
+                    <a:blip r:embed="rId9"/>
+                    <a:srcRect/>
+                    <a:stretch>
+                      <a:fillRect/>
+                    </a:stretch>
+                  </pic:blipFill>
+                  <pic:spPr bwMode="auto">
+                    <a:xfrm>
+                      <a:off x="0" y="0"/>
+                      <a:ext cx="5943600" cy="1487384"/>
+                    </a:xfrm>
+                    <a:prstGeom prst="rect">
+                      <a:avLst/>
+                    </a:prstGeom>
+                    <a:noFill/>
+                    <a:ln w="9525">
+                      <a:noFill/>
+                      <a:miter lim="800000"/>
+                      <a:headEnd/>
+                      <a:tailEnd/>
+                    </a:ln>
+                  </pic:spPr>
+                </pic:pic>
+              </a:graphicData>
+            </a:graphic>
+          </wp:inline>
+        </w:drawing>
+      </w:r>
+    </w:p>
     <w:sectPr>
       <w:pgSz w:w="12240" w:h="15840"/>
       <w:pgMar w:top="1440" w:right="1440" w:bottom="1440" w:left="1440" w:header="708" w:footer="708" w:gutter="0"/>
@@ -9448,6 +11774,17 @@
       <w:rFonts w:ascii="Tahoma" w:hAnsi="Tahoma" w:cs="Tahoma"/>
       <w:sz w:val="16"/>
       <w:szCs w:val="16"/>
+    </w:rPr>
+  </w:style>
+  <w:style w:type="character" w:styleId="Hyperlink">
+    <w:name w:val="Hyperlink"/>
+    <w:basedOn w:val="DefaultParagraphFont"/>
+    <w:uiPriority w:val="99"/>
+    <w:unhideWhenUsed/>
+    <w:rsid w:val="006673BA"/>
+    <w:rPr>
+      <w:color w:val="0000FF" w:themeColor="hyperlink"/>
+      <w:u w:val="single"/>
     </w:rPr>
   </w:style>
 </w:styles>

</xml_diff>